<commit_message>
correcciones y agregados al documento
</commit_message>
<xml_diff>
--- a/Proyecto201503608_Documentacion.docx
+++ b/Proyecto201503608_Documentacion.docx
@@ -1,6 +1,6 @@
 
 <file path=word/document.xml><?xml version="1.0" encoding="utf-8"?>
-<w:document xmlns:wpc="http://schemas.microsoft.com/office/word/2010/wordprocessingCanvas" xmlns:cx="http://schemas.microsoft.com/office/drawing/2014/chartex" xmlns:cx1="http://schemas.microsoft.com/office/drawing/2015/9/8/chartex" xmlns:cx2="http://schemas.microsoft.com/office/drawing/2015/10/21/chartex" xmlns:cx3="http://schemas.microsoft.com/office/drawing/2016/5/9/chartex" xmlns:cx4="http://schemas.microsoft.com/office/drawing/2016/5/10/chartex" xmlns:cx5="http://schemas.microsoft.com/office/drawing/2016/5/11/chartex" xmlns:cx6="http://schemas.microsoft.com/office/drawing/2016/5/12/chartex" xmlns:cx7="http://schemas.microsoft.com/office/drawing/2016/5/13/chartex" xmlns:cx8="http://schemas.microsoft.com/office/drawing/2016/5/14/chartex" xmlns:mc="http://schemas.openxmlformats.org/markup-compatibility/2006" xmlns:aink="http://schemas.microsoft.com/office/drawing/2016/ink" xmlns:o="urn:schemas-microsoft-com:office:office" xmlns:r="http://schemas.openxmlformats.org/officeDocument/2006/relationships" xmlns:m="http://schemas.openxmlformats.org/officeDocument/2006/math" xmlns:v="urn:schemas-microsoft-com:vml" xmlns:wp14="http://schemas.microsoft.com/office/word/2010/wordprocessingDrawing" xmlns:wp="http://schemas.openxmlformats.org/drawingml/2006/wordprocessingDrawing" xmlns:w10="urn:schemas-microsoft-com:office:word" xmlns:w="http://schemas.openxmlformats.org/wordprocessingml/2006/main" xmlns:w14="http://schemas.microsoft.com/office/word/2010/wordml" xmlns:w15="http://schemas.microsoft.com/office/word/2012/wordml" xmlns:w16se="http://schemas.microsoft.com/office/word/2015/wordml/symex" xmlns:wpg="http://schemas.microsoft.com/office/word/2010/wordprocessingGroup" xmlns:wpi="http://schemas.microsoft.com/office/word/2010/wordprocessingInk" xmlns:wne="http://schemas.microsoft.com/office/word/2006/wordml" xmlns:wps="http://schemas.microsoft.com/office/word/2010/wordprocessingShape" mc:Ignorable="w14 w15 w16se wp14">
+<w:document xmlns:wpc="http://schemas.microsoft.com/office/word/2010/wordprocessingCanvas" xmlns:cx="http://schemas.microsoft.com/office/drawing/2014/chartex" xmlns:cx1="http://schemas.microsoft.com/office/drawing/2015/9/8/chartex" xmlns:cx2="http://schemas.microsoft.com/office/drawing/2015/10/21/chartex" xmlns:cx3="http://schemas.microsoft.com/office/drawing/2016/5/9/chartex" xmlns:cx4="http://schemas.microsoft.com/office/drawing/2016/5/10/chartex" xmlns:cx5="http://schemas.microsoft.com/office/drawing/2016/5/11/chartex" xmlns:cx6="http://schemas.microsoft.com/office/drawing/2016/5/12/chartex" xmlns:cx7="http://schemas.microsoft.com/office/drawing/2016/5/13/chartex" xmlns:cx8="http://schemas.microsoft.com/office/drawing/2016/5/14/chartex" xmlns:mc="http://schemas.openxmlformats.org/markup-compatibility/2006" xmlns:aink="http://schemas.microsoft.com/office/drawing/2016/ink" xmlns:am3d="http://schemas.microsoft.com/office/drawing/2017/model3d" xmlns:o="urn:schemas-microsoft-com:office:office" xmlns:r="http://schemas.openxmlformats.org/officeDocument/2006/relationships" xmlns:m="http://schemas.openxmlformats.org/officeDocument/2006/math" xmlns:v="urn:schemas-microsoft-com:vml" xmlns:wp14="http://schemas.microsoft.com/office/word/2010/wordprocessingDrawing" xmlns:wp="http://schemas.openxmlformats.org/drawingml/2006/wordprocessingDrawing" xmlns:w10="urn:schemas-microsoft-com:office:word" xmlns:w="http://schemas.openxmlformats.org/wordprocessingml/2006/main" xmlns:w14="http://schemas.microsoft.com/office/word/2010/wordml" xmlns:w15="http://schemas.microsoft.com/office/word/2012/wordml" xmlns:w16se="http://schemas.microsoft.com/office/word/2015/wordml/symex" xmlns:wpg="http://schemas.microsoft.com/office/word/2010/wordprocessingGroup" xmlns:wpi="http://schemas.microsoft.com/office/word/2010/wordprocessingInk" xmlns:wne="http://schemas.microsoft.com/office/word/2006/wordml" xmlns:wps="http://schemas.microsoft.com/office/word/2010/wordprocessingShape" mc:Ignorable="w14 w15 w16se wp14">
   <w:body>
     <w:p>
       <w:pPr>
@@ -672,6 +672,50 @@
       <w:pPr>
         <w:pStyle w:val="Prrafodelista"/>
         <w:numPr>
+          <w:ilvl w:val="0"/>
+          <w:numId w:val="8"/>
+        </w:numPr>
+        <w:spacing w:line="360" w:lineRule="auto"/>
+        <w:rPr>
+          <w:rFonts w:ascii="Arial" w:hAnsi="Arial" w:cs="Arial"/>
+          <w:b/>
+          <w:sz w:val="28"/>
+        </w:rPr>
+      </w:pPr>
+      <w:r>
+        <w:rPr>
+          <w:rFonts w:ascii="Arial" w:hAnsi="Arial" w:cs="Arial"/>
+          <w:sz w:val="24"/>
+        </w:rPr>
+        <w:t>Guardar información de cada usuario de forma segura</w:t>
+      </w:r>
+    </w:p>
+    <w:p>
+      <w:pPr>
+        <w:pStyle w:val="Prrafodelista"/>
+        <w:numPr>
+          <w:ilvl w:val="0"/>
+          <w:numId w:val="8"/>
+        </w:numPr>
+        <w:spacing w:line="360" w:lineRule="auto"/>
+        <w:rPr>
+          <w:rFonts w:ascii="Arial" w:hAnsi="Arial" w:cs="Arial"/>
+          <w:b/>
+          <w:sz w:val="28"/>
+        </w:rPr>
+      </w:pPr>
+      <w:r>
+        <w:rPr>
+          <w:rFonts w:ascii="Arial" w:hAnsi="Arial" w:cs="Arial"/>
+          <w:sz w:val="24"/>
+        </w:rPr>
+        <w:t>Proporcionar una interfaz fácil de usar e intuitiva.</w:t>
+      </w:r>
+    </w:p>
+    <w:p>
+      <w:pPr>
+        <w:pStyle w:val="Prrafodelista"/>
+        <w:numPr>
           <w:ilvl w:val="1"/>
           <w:numId w:val="1"/>
         </w:numPr>
@@ -770,7 +814,15 @@
           <w:rFonts w:ascii="Arial" w:hAnsi="Arial" w:cs="Arial"/>
           <w:sz w:val="24"/>
         </w:rPr>
-        <w:t xml:space="preserve"> con un sistema de usuarios para poder ingresar a nuestra banca vi</w:t>
+        <w:t xml:space="preserve"> </w:t>
+      </w:r>
+      <w:r>
+        <w:rPr>
+          <w:rFonts w:ascii="Arial" w:hAnsi="Arial" w:cs="Arial"/>
+          <w:sz w:val="24"/>
+        </w:rPr>
+        <w:lastRenderedPageBreak/>
+        <w:t>con un sistema de usuarios para poder ingresar a nuestra banca vi</w:t>
       </w:r>
       <w:r>
         <w:rPr>
@@ -800,7 +852,6 @@
           <w:i/>
           <w:sz w:val="24"/>
         </w:rPr>
-        <w:lastRenderedPageBreak/>
         <w:t>Cuentas monetarias</w:t>
       </w:r>
       <w:r>
@@ -1454,6 +1505,7 @@
               <w:rPr>
                 <w:rFonts w:ascii="Arial" w:hAnsi="Arial" w:cs="Arial"/>
               </w:rPr>
+              <w:lastRenderedPageBreak/>
               <w:t>6</w:t>
             </w:r>
             <w:r>
@@ -1544,8 +1596,692 @@
               <w:rPr>
                 <w:rFonts w:ascii="Arial" w:hAnsi="Arial" w:cs="Arial"/>
               </w:rPr>
+              <w:t>7</w:t>
+            </w:r>
+            <w:r>
+              <w:rPr>
+                <w:rFonts w:ascii="Arial" w:hAnsi="Arial" w:cs="Arial"/>
+              </w:rPr>
+              <w:t>.</w:t>
+            </w:r>
+          </w:p>
+        </w:tc>
+        <w:tc>
+          <w:tcPr>
+            <w:tcW w:w="3005" w:type="dxa"/>
+          </w:tcPr>
+          <w:p>
+            <w:pPr>
+              <w:spacing w:line="360" w:lineRule="auto"/>
+              <w:rPr>
+                <w:rFonts w:ascii="Arial" w:hAnsi="Arial" w:cs="Arial"/>
+              </w:rPr>
+            </w:pPr>
+            <w:r>
+              <w:rPr>
+                <w:rFonts w:ascii="Arial" w:hAnsi="Arial" w:cs="Arial"/>
+              </w:rPr>
+              <w:t>Recordar Contraseña</w:t>
+            </w:r>
+          </w:p>
+        </w:tc>
+        <w:tc>
+          <w:tcPr>
+            <w:tcW w:w="2161" w:type="dxa"/>
+          </w:tcPr>
+          <w:p>
+            <w:pPr>
+              <w:spacing w:line="360" w:lineRule="auto"/>
+              <w:rPr>
+                <w:rFonts w:ascii="Arial" w:hAnsi="Arial" w:cs="Arial"/>
+              </w:rPr>
+            </w:pPr>
+            <w:r>
+              <w:rPr>
+                <w:rFonts w:ascii="Arial" w:hAnsi="Arial" w:cs="Arial"/>
+              </w:rPr>
+              <w:t>Función para recordar la contraseña</w:t>
+            </w:r>
+          </w:p>
+        </w:tc>
+        <w:tc>
+          <w:tcPr>
+            <w:tcW w:w="1897" w:type="dxa"/>
+          </w:tcPr>
+          <w:p>
+            <w:pPr>
+              <w:spacing w:line="360" w:lineRule="auto"/>
+              <w:rPr>
+                <w:rFonts w:ascii="Arial" w:hAnsi="Arial" w:cs="Arial"/>
+              </w:rPr>
+            </w:pPr>
+            <w:r>
+              <w:rPr>
+                <w:rFonts w:ascii="Arial" w:hAnsi="Arial" w:cs="Arial"/>
+              </w:rPr>
+              <w:t>Evidente</w:t>
+            </w:r>
+          </w:p>
+        </w:tc>
+      </w:tr>
+      <w:tr>
+        <w:tc>
+          <w:tcPr>
+            <w:tcW w:w="652" w:type="dxa"/>
+          </w:tcPr>
+          <w:p>
+            <w:pPr>
+              <w:spacing w:line="360" w:lineRule="auto"/>
+              <w:rPr>
+                <w:rFonts w:ascii="Arial" w:hAnsi="Arial" w:cs="Arial"/>
+              </w:rPr>
+            </w:pPr>
+            <w:r>
+              <w:rPr>
+                <w:rFonts w:ascii="Arial" w:hAnsi="Arial" w:cs="Arial"/>
+              </w:rPr>
+              <w:t>8</w:t>
+            </w:r>
+            <w:r>
+              <w:rPr>
+                <w:rFonts w:ascii="Arial" w:hAnsi="Arial" w:cs="Arial"/>
+              </w:rPr>
+              <w:t>.</w:t>
+            </w:r>
+          </w:p>
+        </w:tc>
+        <w:tc>
+          <w:tcPr>
+            <w:tcW w:w="3005" w:type="dxa"/>
+          </w:tcPr>
+          <w:p>
+            <w:pPr>
+              <w:spacing w:line="360" w:lineRule="auto"/>
+              <w:rPr>
+                <w:rFonts w:ascii="Arial" w:hAnsi="Arial" w:cs="Arial"/>
+              </w:rPr>
+            </w:pPr>
+            <w:r>
+              <w:rPr>
+                <w:rFonts w:ascii="Arial" w:hAnsi="Arial" w:cs="Arial"/>
+              </w:rPr>
+              <w:t>Buscar Usuario y contraseña</w:t>
+            </w:r>
+          </w:p>
+        </w:tc>
+        <w:tc>
+          <w:tcPr>
+            <w:tcW w:w="2161" w:type="dxa"/>
+          </w:tcPr>
+          <w:p>
+            <w:pPr>
+              <w:spacing w:line="360" w:lineRule="auto"/>
+              <w:rPr>
+                <w:rFonts w:ascii="Arial" w:hAnsi="Arial" w:cs="Arial"/>
+              </w:rPr>
+            </w:pPr>
+            <w:r>
+              <w:rPr>
+                <w:rFonts w:ascii="Arial" w:hAnsi="Arial" w:cs="Arial"/>
+              </w:rPr>
+              <w:t>Función para buscar el usuario y poder mostrar su contraseña</w:t>
+            </w:r>
+          </w:p>
+        </w:tc>
+        <w:tc>
+          <w:tcPr>
+            <w:tcW w:w="1897" w:type="dxa"/>
+          </w:tcPr>
+          <w:p>
+            <w:pPr>
+              <w:spacing w:line="360" w:lineRule="auto"/>
+              <w:rPr>
+                <w:rFonts w:ascii="Arial" w:hAnsi="Arial" w:cs="Arial"/>
+              </w:rPr>
+            </w:pPr>
+            <w:r>
+              <w:rPr>
+                <w:rFonts w:ascii="Arial" w:hAnsi="Arial" w:cs="Arial"/>
+              </w:rPr>
+              <w:t>No evidente</w:t>
+            </w:r>
+          </w:p>
+        </w:tc>
+      </w:tr>
+      <w:tr>
+        <w:tc>
+          <w:tcPr>
+            <w:tcW w:w="652" w:type="dxa"/>
+          </w:tcPr>
+          <w:p>
+            <w:pPr>
+              <w:spacing w:line="360" w:lineRule="auto"/>
+              <w:rPr>
+                <w:rFonts w:ascii="Arial" w:hAnsi="Arial" w:cs="Arial"/>
+              </w:rPr>
+            </w:pPr>
+            <w:r>
+              <w:rPr>
+                <w:rFonts w:ascii="Arial" w:hAnsi="Arial" w:cs="Arial"/>
+              </w:rPr>
+              <w:t>9</w:t>
+            </w:r>
+            <w:r>
+              <w:rPr>
+                <w:rFonts w:ascii="Arial" w:hAnsi="Arial" w:cs="Arial"/>
+              </w:rPr>
+              <w:t>.</w:t>
+            </w:r>
+          </w:p>
+        </w:tc>
+        <w:tc>
+          <w:tcPr>
+            <w:tcW w:w="3005" w:type="dxa"/>
+          </w:tcPr>
+          <w:p>
+            <w:pPr>
+              <w:spacing w:line="360" w:lineRule="auto"/>
+              <w:rPr>
+                <w:rFonts w:ascii="Arial" w:hAnsi="Arial" w:cs="Arial"/>
+              </w:rPr>
+            </w:pPr>
+            <w:r>
+              <w:rPr>
+                <w:rFonts w:ascii="Arial" w:hAnsi="Arial" w:cs="Arial"/>
+              </w:rPr>
+              <w:t>Cambiar Contraseña</w:t>
+            </w:r>
+          </w:p>
+        </w:tc>
+        <w:tc>
+          <w:tcPr>
+            <w:tcW w:w="2161" w:type="dxa"/>
+          </w:tcPr>
+          <w:p>
+            <w:pPr>
+              <w:spacing w:line="360" w:lineRule="auto"/>
+              <w:rPr>
+                <w:rFonts w:ascii="Arial" w:hAnsi="Arial" w:cs="Arial"/>
+              </w:rPr>
+            </w:pPr>
+            <w:r>
+              <w:rPr>
+                <w:rFonts w:ascii="Arial" w:hAnsi="Arial" w:cs="Arial"/>
+              </w:rPr>
+              <w:t>Función para poder cambiar de contraseña</w:t>
+            </w:r>
+          </w:p>
+        </w:tc>
+        <w:tc>
+          <w:tcPr>
+            <w:tcW w:w="1897" w:type="dxa"/>
+          </w:tcPr>
+          <w:p>
+            <w:pPr>
+              <w:spacing w:line="360" w:lineRule="auto"/>
+              <w:rPr>
+                <w:rFonts w:ascii="Arial" w:hAnsi="Arial" w:cs="Arial"/>
+              </w:rPr>
+            </w:pPr>
+            <w:r>
+              <w:rPr>
+                <w:rFonts w:ascii="Arial" w:hAnsi="Arial" w:cs="Arial"/>
+              </w:rPr>
+              <w:t>Evidente</w:t>
+            </w:r>
+          </w:p>
+        </w:tc>
+      </w:tr>
+      <w:tr>
+        <w:tc>
+          <w:tcPr>
+            <w:tcW w:w="652" w:type="dxa"/>
+          </w:tcPr>
+          <w:p>
+            <w:pPr>
+              <w:spacing w:line="360" w:lineRule="auto"/>
+              <w:rPr>
+                <w:rFonts w:ascii="Arial" w:hAnsi="Arial" w:cs="Arial"/>
+              </w:rPr>
+            </w:pPr>
+            <w:r>
+              <w:rPr>
+                <w:rFonts w:ascii="Arial" w:hAnsi="Arial" w:cs="Arial"/>
+              </w:rPr>
+              <w:t>10</w:t>
+            </w:r>
+            <w:r>
+              <w:rPr>
+                <w:rFonts w:ascii="Arial" w:hAnsi="Arial" w:cs="Arial"/>
+              </w:rPr>
+              <w:t>.</w:t>
+            </w:r>
+          </w:p>
+        </w:tc>
+        <w:tc>
+          <w:tcPr>
+            <w:tcW w:w="3005" w:type="dxa"/>
+          </w:tcPr>
+          <w:p>
+            <w:pPr>
+              <w:spacing w:line="360" w:lineRule="auto"/>
+              <w:rPr>
+                <w:rFonts w:ascii="Arial" w:hAnsi="Arial" w:cs="Arial"/>
+              </w:rPr>
+            </w:pPr>
+            <w:r>
+              <w:rPr>
+                <w:rFonts w:ascii="Arial" w:hAnsi="Arial" w:cs="Arial"/>
+              </w:rPr>
+              <w:t>Validar Cambio de Contraseña</w:t>
+            </w:r>
+          </w:p>
+        </w:tc>
+        <w:tc>
+          <w:tcPr>
+            <w:tcW w:w="2161" w:type="dxa"/>
+          </w:tcPr>
+          <w:p>
+            <w:pPr>
+              <w:spacing w:line="360" w:lineRule="auto"/>
+              <w:rPr>
+                <w:rFonts w:ascii="Arial" w:hAnsi="Arial" w:cs="Arial"/>
+              </w:rPr>
+            </w:pPr>
+            <w:r>
+              <w:rPr>
+                <w:rFonts w:ascii="Arial" w:hAnsi="Arial" w:cs="Arial"/>
+              </w:rPr>
+              <w:t>Función para validar el cambio de contraseña</w:t>
+            </w:r>
+          </w:p>
+        </w:tc>
+        <w:tc>
+          <w:tcPr>
+            <w:tcW w:w="1897" w:type="dxa"/>
+          </w:tcPr>
+          <w:p>
+            <w:pPr>
+              <w:spacing w:line="360" w:lineRule="auto"/>
+              <w:rPr>
+                <w:rFonts w:ascii="Arial" w:hAnsi="Arial" w:cs="Arial"/>
+              </w:rPr>
+            </w:pPr>
+            <w:r>
+              <w:rPr>
+                <w:rFonts w:ascii="Arial" w:hAnsi="Arial" w:cs="Arial"/>
+              </w:rPr>
+              <w:t>No Evidente</w:t>
+            </w:r>
+          </w:p>
+        </w:tc>
+      </w:tr>
+      <w:tr>
+        <w:tc>
+          <w:tcPr>
+            <w:tcW w:w="652" w:type="dxa"/>
+          </w:tcPr>
+          <w:p>
+            <w:pPr>
+              <w:spacing w:line="360" w:lineRule="auto"/>
+              <w:rPr>
+                <w:rFonts w:ascii="Arial" w:hAnsi="Arial" w:cs="Arial"/>
+              </w:rPr>
+            </w:pPr>
+            <w:r>
+              <w:rPr>
+                <w:rFonts w:ascii="Arial" w:hAnsi="Arial" w:cs="Arial"/>
+              </w:rPr>
+              <w:t>11</w:t>
+            </w:r>
+            <w:r>
+              <w:rPr>
+                <w:rFonts w:ascii="Arial" w:hAnsi="Arial" w:cs="Arial"/>
+              </w:rPr>
+              <w:t>.</w:t>
+            </w:r>
+          </w:p>
+        </w:tc>
+        <w:tc>
+          <w:tcPr>
+            <w:tcW w:w="3005" w:type="dxa"/>
+          </w:tcPr>
+          <w:p>
+            <w:pPr>
+              <w:spacing w:line="360" w:lineRule="auto"/>
+              <w:rPr>
+                <w:rFonts w:ascii="Arial" w:hAnsi="Arial" w:cs="Arial"/>
+              </w:rPr>
+            </w:pPr>
+            <w:r>
+              <w:rPr>
+                <w:rFonts w:ascii="Arial" w:hAnsi="Arial" w:cs="Arial"/>
+              </w:rPr>
+              <w:t>Transacción entre cuentas propias.</w:t>
+            </w:r>
+          </w:p>
+        </w:tc>
+        <w:tc>
+          <w:tcPr>
+            <w:tcW w:w="2161" w:type="dxa"/>
+          </w:tcPr>
+          <w:p>
+            <w:pPr>
+              <w:spacing w:line="360" w:lineRule="auto"/>
+              <w:rPr>
+                <w:rFonts w:ascii="Arial" w:hAnsi="Arial" w:cs="Arial"/>
+              </w:rPr>
+            </w:pPr>
+            <w:r>
+              <w:rPr>
+                <w:rFonts w:ascii="Arial" w:hAnsi="Arial" w:cs="Arial"/>
+              </w:rPr>
+              <w:t xml:space="preserve">Función </w:t>
+            </w:r>
+            <w:r>
+              <w:rPr>
+                <w:rFonts w:ascii="Arial" w:hAnsi="Arial" w:cs="Arial"/>
+              </w:rPr>
+              <w:t>para poder hacer transacciones entra las cuentas del usuario</w:t>
+            </w:r>
+          </w:p>
+        </w:tc>
+        <w:tc>
+          <w:tcPr>
+            <w:tcW w:w="1897" w:type="dxa"/>
+          </w:tcPr>
+          <w:p>
+            <w:pPr>
+              <w:spacing w:line="360" w:lineRule="auto"/>
+              <w:rPr>
+                <w:rFonts w:ascii="Arial" w:hAnsi="Arial" w:cs="Arial"/>
+              </w:rPr>
+            </w:pPr>
+            <w:r>
+              <w:rPr>
+                <w:rFonts w:ascii="Arial" w:hAnsi="Arial" w:cs="Arial"/>
+              </w:rPr>
+              <w:t>Evidente</w:t>
+            </w:r>
+          </w:p>
+        </w:tc>
+      </w:tr>
+      <w:tr>
+        <w:tc>
+          <w:tcPr>
+            <w:tcW w:w="652" w:type="dxa"/>
+          </w:tcPr>
+          <w:p>
+            <w:pPr>
+              <w:spacing w:line="360" w:lineRule="auto"/>
+              <w:rPr>
+                <w:rFonts w:ascii="Arial" w:hAnsi="Arial" w:cs="Arial"/>
+              </w:rPr>
+            </w:pPr>
+            <w:r>
+              <w:rPr>
+                <w:rFonts w:ascii="Arial" w:hAnsi="Arial" w:cs="Arial"/>
+              </w:rPr>
+              <w:t>12</w:t>
+            </w:r>
+            <w:r>
+              <w:rPr>
+                <w:rFonts w:ascii="Arial" w:hAnsi="Arial" w:cs="Arial"/>
+              </w:rPr>
+              <w:t>.</w:t>
+            </w:r>
+          </w:p>
+        </w:tc>
+        <w:tc>
+          <w:tcPr>
+            <w:tcW w:w="3005" w:type="dxa"/>
+          </w:tcPr>
+          <w:p>
+            <w:pPr>
+              <w:spacing w:line="360" w:lineRule="auto"/>
+              <w:rPr>
+                <w:rFonts w:ascii="Arial" w:hAnsi="Arial" w:cs="Arial"/>
+              </w:rPr>
+            </w:pPr>
+            <w:r>
+              <w:rPr>
+                <w:rFonts w:ascii="Arial" w:hAnsi="Arial" w:cs="Arial"/>
+              </w:rPr>
+              <w:t>Transacción entre cuentas de terceros.</w:t>
+            </w:r>
+          </w:p>
+        </w:tc>
+        <w:tc>
+          <w:tcPr>
+            <w:tcW w:w="2161" w:type="dxa"/>
+          </w:tcPr>
+          <w:p>
+            <w:pPr>
+              <w:spacing w:line="360" w:lineRule="auto"/>
+              <w:rPr>
+                <w:rFonts w:ascii="Arial" w:hAnsi="Arial" w:cs="Arial"/>
+              </w:rPr>
+            </w:pPr>
+            <w:r>
+              <w:rPr>
+                <w:rFonts w:ascii="Arial" w:hAnsi="Arial" w:cs="Arial"/>
+              </w:rPr>
+              <w:t>Función para poder hacer transacciones entra cuentas de usuarios diferentes</w:t>
+            </w:r>
+          </w:p>
+        </w:tc>
+        <w:tc>
+          <w:tcPr>
+            <w:tcW w:w="1897" w:type="dxa"/>
+          </w:tcPr>
+          <w:p>
+            <w:pPr>
+              <w:spacing w:line="360" w:lineRule="auto"/>
+              <w:rPr>
+                <w:rFonts w:ascii="Arial" w:hAnsi="Arial" w:cs="Arial"/>
+              </w:rPr>
+            </w:pPr>
+            <w:r>
+              <w:rPr>
+                <w:rFonts w:ascii="Arial" w:hAnsi="Arial" w:cs="Arial"/>
+              </w:rPr>
+              <w:t>Evidente</w:t>
+            </w:r>
+          </w:p>
+        </w:tc>
+      </w:tr>
+      <w:tr>
+        <w:tc>
+          <w:tcPr>
+            <w:tcW w:w="652" w:type="dxa"/>
+          </w:tcPr>
+          <w:p>
+            <w:pPr>
+              <w:spacing w:line="360" w:lineRule="auto"/>
+              <w:rPr>
+                <w:rFonts w:ascii="Arial" w:hAnsi="Arial" w:cs="Arial"/>
+              </w:rPr>
+            </w:pPr>
+            <w:r>
+              <w:rPr>
+                <w:rFonts w:ascii="Arial" w:hAnsi="Arial" w:cs="Arial"/>
+              </w:rPr>
+              <w:t>13</w:t>
+            </w:r>
+            <w:r>
+              <w:rPr>
+                <w:rFonts w:ascii="Arial" w:hAnsi="Arial" w:cs="Arial"/>
+              </w:rPr>
+              <w:t>.</w:t>
+            </w:r>
+          </w:p>
+        </w:tc>
+        <w:tc>
+          <w:tcPr>
+            <w:tcW w:w="3005" w:type="dxa"/>
+          </w:tcPr>
+          <w:p>
+            <w:pPr>
+              <w:spacing w:line="360" w:lineRule="auto"/>
+              <w:rPr>
+                <w:rFonts w:ascii="Arial" w:hAnsi="Arial" w:cs="Arial"/>
+              </w:rPr>
+            </w:pPr>
+            <w:r>
+              <w:rPr>
+                <w:rFonts w:ascii="Arial" w:hAnsi="Arial" w:cs="Arial"/>
+              </w:rPr>
+              <w:t>Suspender Cuenta</w:t>
+            </w:r>
+          </w:p>
+        </w:tc>
+        <w:tc>
+          <w:tcPr>
+            <w:tcW w:w="2161" w:type="dxa"/>
+          </w:tcPr>
+          <w:p>
+            <w:pPr>
+              <w:spacing w:line="360" w:lineRule="auto"/>
+              <w:rPr>
+                <w:rFonts w:ascii="Arial" w:hAnsi="Arial" w:cs="Arial"/>
+              </w:rPr>
+            </w:pPr>
+            <w:r>
+              <w:rPr>
+                <w:rFonts w:ascii="Arial" w:hAnsi="Arial" w:cs="Arial"/>
+              </w:rPr>
+              <w:t>Función para deshabilitar cuentas a los usuarios</w:t>
+            </w:r>
+          </w:p>
+        </w:tc>
+        <w:tc>
+          <w:tcPr>
+            <w:tcW w:w="1897" w:type="dxa"/>
+          </w:tcPr>
+          <w:p>
+            <w:pPr>
+              <w:spacing w:line="360" w:lineRule="auto"/>
+              <w:rPr>
+                <w:rFonts w:ascii="Arial" w:hAnsi="Arial" w:cs="Arial"/>
+              </w:rPr>
+            </w:pPr>
+            <w:r>
+              <w:rPr>
+                <w:rFonts w:ascii="Arial" w:hAnsi="Arial" w:cs="Arial"/>
+              </w:rPr>
+              <w:t>Evidente</w:t>
+            </w:r>
+          </w:p>
+        </w:tc>
+      </w:tr>
+      <w:tr>
+        <w:tc>
+          <w:tcPr>
+            <w:tcW w:w="652" w:type="dxa"/>
+          </w:tcPr>
+          <w:p>
+            <w:pPr>
+              <w:spacing w:line="360" w:lineRule="auto"/>
+              <w:rPr>
+                <w:rFonts w:ascii="Arial" w:hAnsi="Arial" w:cs="Arial"/>
+              </w:rPr>
+            </w:pPr>
+            <w:r>
+              <w:rPr>
+                <w:rFonts w:ascii="Arial" w:hAnsi="Arial" w:cs="Arial"/>
+              </w:rPr>
+              <w:t>14</w:t>
+            </w:r>
+            <w:r>
+              <w:rPr>
+                <w:rFonts w:ascii="Arial" w:hAnsi="Arial" w:cs="Arial"/>
+              </w:rPr>
+              <w:t>.</w:t>
+            </w:r>
+          </w:p>
+        </w:tc>
+        <w:tc>
+          <w:tcPr>
+            <w:tcW w:w="3005" w:type="dxa"/>
+          </w:tcPr>
+          <w:p>
+            <w:pPr>
+              <w:spacing w:line="360" w:lineRule="auto"/>
+              <w:rPr>
+                <w:rFonts w:ascii="Arial" w:hAnsi="Arial" w:cs="Arial"/>
+              </w:rPr>
+            </w:pPr>
+            <w:r>
+              <w:rPr>
+                <w:rFonts w:ascii="Arial" w:hAnsi="Arial" w:cs="Arial"/>
+              </w:rPr>
+              <w:t>Restablecer Cuenta</w:t>
+            </w:r>
+          </w:p>
+        </w:tc>
+        <w:tc>
+          <w:tcPr>
+            <w:tcW w:w="2161" w:type="dxa"/>
+          </w:tcPr>
+          <w:p>
+            <w:pPr>
+              <w:spacing w:line="360" w:lineRule="auto"/>
+              <w:rPr>
+                <w:rFonts w:ascii="Arial" w:hAnsi="Arial" w:cs="Arial"/>
+              </w:rPr>
+            </w:pPr>
+            <w:r>
+              <w:rPr>
+                <w:rFonts w:ascii="Arial" w:hAnsi="Arial" w:cs="Arial"/>
+              </w:rPr>
+              <w:t xml:space="preserve">Función para </w:t>
+            </w:r>
+            <w:r>
+              <w:rPr>
+                <w:rFonts w:ascii="Arial" w:hAnsi="Arial" w:cs="Arial"/>
+              </w:rPr>
+              <w:t>Rehabilitar una cuenta</w:t>
+            </w:r>
+          </w:p>
+        </w:tc>
+        <w:tc>
+          <w:tcPr>
+            <w:tcW w:w="1897" w:type="dxa"/>
+          </w:tcPr>
+          <w:p>
+            <w:pPr>
+              <w:spacing w:line="360" w:lineRule="auto"/>
+              <w:rPr>
+                <w:rFonts w:ascii="Arial" w:hAnsi="Arial" w:cs="Arial"/>
+              </w:rPr>
+            </w:pPr>
+            <w:r>
+              <w:rPr>
+                <w:rFonts w:ascii="Arial" w:hAnsi="Arial" w:cs="Arial"/>
+              </w:rPr>
+              <w:t>Evidente</w:t>
+            </w:r>
+          </w:p>
+        </w:tc>
+      </w:tr>
+      <w:tr>
+        <w:tc>
+          <w:tcPr>
+            <w:tcW w:w="652" w:type="dxa"/>
+          </w:tcPr>
+          <w:p>
+            <w:pPr>
+              <w:spacing w:line="360" w:lineRule="auto"/>
+              <w:rPr>
+                <w:rFonts w:ascii="Arial" w:hAnsi="Arial" w:cs="Arial"/>
+              </w:rPr>
+            </w:pPr>
+            <w:r>
+              <w:rPr>
+                <w:rFonts w:ascii="Arial" w:hAnsi="Arial" w:cs="Arial"/>
+              </w:rPr>
               <w:lastRenderedPageBreak/>
-              <w:t>7</w:t>
+              <w:t>15</w:t>
             </w:r>
             <w:r>
               <w:rPr>
@@ -1570,7 +2306,7 @@
               <w:rPr>
                 <w:rFonts w:ascii="Arial" w:hAnsi="Arial" w:cs="Arial"/>
               </w:rPr>
-              <w:t>Recordar Contraseña</w:t>
+              <w:t>Agregar/Eliminar Empleado</w:t>
             </w:r>
           </w:p>
         </w:tc>
@@ -1589,7 +2325,13 @@
               <w:rPr>
                 <w:rFonts w:ascii="Arial" w:hAnsi="Arial" w:cs="Arial"/>
               </w:rPr>
-              <w:t>Función para recordar la contraseña</w:t>
+              <w:t xml:space="preserve">Función </w:t>
+            </w:r>
+            <w:r>
+              <w:rPr>
+                <w:rFonts w:ascii="Arial" w:hAnsi="Arial" w:cs="Arial"/>
+              </w:rPr>
+              <w:t>para poder agregar y eliminar empleados de la nomina</w:t>
             </w:r>
           </w:p>
         </w:tc>
@@ -1629,697 +2371,6 @@
               <w:rPr>
                 <w:rFonts w:ascii="Arial" w:hAnsi="Arial" w:cs="Arial"/>
               </w:rPr>
-              <w:t>8</w:t>
-            </w:r>
-            <w:r>
-              <w:rPr>
-                <w:rFonts w:ascii="Arial" w:hAnsi="Arial" w:cs="Arial"/>
-              </w:rPr>
-              <w:t>.</w:t>
-            </w:r>
-          </w:p>
-        </w:tc>
-        <w:tc>
-          <w:tcPr>
-            <w:tcW w:w="3005" w:type="dxa"/>
-          </w:tcPr>
-          <w:p>
-            <w:pPr>
-              <w:spacing w:line="360" w:lineRule="auto"/>
-              <w:rPr>
-                <w:rFonts w:ascii="Arial" w:hAnsi="Arial" w:cs="Arial"/>
-              </w:rPr>
-            </w:pPr>
-            <w:r>
-              <w:rPr>
-                <w:rFonts w:ascii="Arial" w:hAnsi="Arial" w:cs="Arial"/>
-              </w:rPr>
-              <w:t>Buscar Usuario y contraseña</w:t>
-            </w:r>
-          </w:p>
-        </w:tc>
-        <w:tc>
-          <w:tcPr>
-            <w:tcW w:w="2161" w:type="dxa"/>
-          </w:tcPr>
-          <w:p>
-            <w:pPr>
-              <w:spacing w:line="360" w:lineRule="auto"/>
-              <w:rPr>
-                <w:rFonts w:ascii="Arial" w:hAnsi="Arial" w:cs="Arial"/>
-              </w:rPr>
-            </w:pPr>
-            <w:r>
-              <w:rPr>
-                <w:rFonts w:ascii="Arial" w:hAnsi="Arial" w:cs="Arial"/>
-              </w:rPr>
-              <w:t>Función para buscar el usuario y poder mostrar su contraseña</w:t>
-            </w:r>
-          </w:p>
-        </w:tc>
-        <w:tc>
-          <w:tcPr>
-            <w:tcW w:w="1897" w:type="dxa"/>
-          </w:tcPr>
-          <w:p>
-            <w:pPr>
-              <w:spacing w:line="360" w:lineRule="auto"/>
-              <w:rPr>
-                <w:rFonts w:ascii="Arial" w:hAnsi="Arial" w:cs="Arial"/>
-              </w:rPr>
-            </w:pPr>
-            <w:r>
-              <w:rPr>
-                <w:rFonts w:ascii="Arial" w:hAnsi="Arial" w:cs="Arial"/>
-              </w:rPr>
-              <w:t>No evidente</w:t>
-            </w:r>
-          </w:p>
-        </w:tc>
-      </w:tr>
-      <w:tr>
-        <w:tc>
-          <w:tcPr>
-            <w:tcW w:w="652" w:type="dxa"/>
-          </w:tcPr>
-          <w:p>
-            <w:pPr>
-              <w:spacing w:line="360" w:lineRule="auto"/>
-              <w:rPr>
-                <w:rFonts w:ascii="Arial" w:hAnsi="Arial" w:cs="Arial"/>
-              </w:rPr>
-            </w:pPr>
-            <w:r>
-              <w:rPr>
-                <w:rFonts w:ascii="Arial" w:hAnsi="Arial" w:cs="Arial"/>
-              </w:rPr>
-              <w:t>9</w:t>
-            </w:r>
-            <w:r>
-              <w:rPr>
-                <w:rFonts w:ascii="Arial" w:hAnsi="Arial" w:cs="Arial"/>
-              </w:rPr>
-              <w:t>.</w:t>
-            </w:r>
-          </w:p>
-        </w:tc>
-        <w:tc>
-          <w:tcPr>
-            <w:tcW w:w="3005" w:type="dxa"/>
-          </w:tcPr>
-          <w:p>
-            <w:pPr>
-              <w:spacing w:line="360" w:lineRule="auto"/>
-              <w:rPr>
-                <w:rFonts w:ascii="Arial" w:hAnsi="Arial" w:cs="Arial"/>
-              </w:rPr>
-            </w:pPr>
-            <w:r>
-              <w:rPr>
-                <w:rFonts w:ascii="Arial" w:hAnsi="Arial" w:cs="Arial"/>
-              </w:rPr>
-              <w:t>Cambiar Contraseña</w:t>
-            </w:r>
-          </w:p>
-        </w:tc>
-        <w:tc>
-          <w:tcPr>
-            <w:tcW w:w="2161" w:type="dxa"/>
-          </w:tcPr>
-          <w:p>
-            <w:pPr>
-              <w:spacing w:line="360" w:lineRule="auto"/>
-              <w:rPr>
-                <w:rFonts w:ascii="Arial" w:hAnsi="Arial" w:cs="Arial"/>
-              </w:rPr>
-            </w:pPr>
-            <w:r>
-              <w:rPr>
-                <w:rFonts w:ascii="Arial" w:hAnsi="Arial" w:cs="Arial"/>
-              </w:rPr>
-              <w:t>Función para poder cambiar de contraseña</w:t>
-            </w:r>
-          </w:p>
-        </w:tc>
-        <w:tc>
-          <w:tcPr>
-            <w:tcW w:w="1897" w:type="dxa"/>
-          </w:tcPr>
-          <w:p>
-            <w:pPr>
-              <w:spacing w:line="360" w:lineRule="auto"/>
-              <w:rPr>
-                <w:rFonts w:ascii="Arial" w:hAnsi="Arial" w:cs="Arial"/>
-              </w:rPr>
-            </w:pPr>
-            <w:r>
-              <w:rPr>
-                <w:rFonts w:ascii="Arial" w:hAnsi="Arial" w:cs="Arial"/>
-              </w:rPr>
-              <w:t>Evidente</w:t>
-            </w:r>
-          </w:p>
-        </w:tc>
-      </w:tr>
-      <w:tr>
-        <w:tc>
-          <w:tcPr>
-            <w:tcW w:w="652" w:type="dxa"/>
-          </w:tcPr>
-          <w:p>
-            <w:pPr>
-              <w:spacing w:line="360" w:lineRule="auto"/>
-              <w:rPr>
-                <w:rFonts w:ascii="Arial" w:hAnsi="Arial" w:cs="Arial"/>
-              </w:rPr>
-            </w:pPr>
-            <w:r>
-              <w:rPr>
-                <w:rFonts w:ascii="Arial" w:hAnsi="Arial" w:cs="Arial"/>
-              </w:rPr>
-              <w:t>10</w:t>
-            </w:r>
-            <w:r>
-              <w:rPr>
-                <w:rFonts w:ascii="Arial" w:hAnsi="Arial" w:cs="Arial"/>
-              </w:rPr>
-              <w:t>.</w:t>
-            </w:r>
-          </w:p>
-        </w:tc>
-        <w:tc>
-          <w:tcPr>
-            <w:tcW w:w="3005" w:type="dxa"/>
-          </w:tcPr>
-          <w:p>
-            <w:pPr>
-              <w:spacing w:line="360" w:lineRule="auto"/>
-              <w:rPr>
-                <w:rFonts w:ascii="Arial" w:hAnsi="Arial" w:cs="Arial"/>
-              </w:rPr>
-            </w:pPr>
-            <w:r>
-              <w:rPr>
-                <w:rFonts w:ascii="Arial" w:hAnsi="Arial" w:cs="Arial"/>
-              </w:rPr>
-              <w:t>Validar Cambio de Contraseña</w:t>
-            </w:r>
-          </w:p>
-        </w:tc>
-        <w:tc>
-          <w:tcPr>
-            <w:tcW w:w="2161" w:type="dxa"/>
-          </w:tcPr>
-          <w:p>
-            <w:pPr>
-              <w:spacing w:line="360" w:lineRule="auto"/>
-              <w:rPr>
-                <w:rFonts w:ascii="Arial" w:hAnsi="Arial" w:cs="Arial"/>
-              </w:rPr>
-            </w:pPr>
-            <w:r>
-              <w:rPr>
-                <w:rFonts w:ascii="Arial" w:hAnsi="Arial" w:cs="Arial"/>
-              </w:rPr>
-              <w:t>Función para validar el cambio de contraseña</w:t>
-            </w:r>
-          </w:p>
-        </w:tc>
-        <w:tc>
-          <w:tcPr>
-            <w:tcW w:w="1897" w:type="dxa"/>
-          </w:tcPr>
-          <w:p>
-            <w:pPr>
-              <w:spacing w:line="360" w:lineRule="auto"/>
-              <w:rPr>
-                <w:rFonts w:ascii="Arial" w:hAnsi="Arial" w:cs="Arial"/>
-              </w:rPr>
-            </w:pPr>
-            <w:r>
-              <w:rPr>
-                <w:rFonts w:ascii="Arial" w:hAnsi="Arial" w:cs="Arial"/>
-              </w:rPr>
-              <w:t>No Evidente</w:t>
-            </w:r>
-          </w:p>
-        </w:tc>
-      </w:tr>
-      <w:tr>
-        <w:tc>
-          <w:tcPr>
-            <w:tcW w:w="652" w:type="dxa"/>
-          </w:tcPr>
-          <w:p>
-            <w:pPr>
-              <w:spacing w:line="360" w:lineRule="auto"/>
-              <w:rPr>
-                <w:rFonts w:ascii="Arial" w:hAnsi="Arial" w:cs="Arial"/>
-              </w:rPr>
-            </w:pPr>
-            <w:r>
-              <w:rPr>
-                <w:rFonts w:ascii="Arial" w:hAnsi="Arial" w:cs="Arial"/>
-              </w:rPr>
-              <w:t>11</w:t>
-            </w:r>
-            <w:r>
-              <w:rPr>
-                <w:rFonts w:ascii="Arial" w:hAnsi="Arial" w:cs="Arial"/>
-              </w:rPr>
-              <w:t>.</w:t>
-            </w:r>
-          </w:p>
-        </w:tc>
-        <w:tc>
-          <w:tcPr>
-            <w:tcW w:w="3005" w:type="dxa"/>
-          </w:tcPr>
-          <w:p>
-            <w:pPr>
-              <w:spacing w:line="360" w:lineRule="auto"/>
-              <w:rPr>
-                <w:rFonts w:ascii="Arial" w:hAnsi="Arial" w:cs="Arial"/>
-              </w:rPr>
-            </w:pPr>
-            <w:r>
-              <w:rPr>
-                <w:rFonts w:ascii="Arial" w:hAnsi="Arial" w:cs="Arial"/>
-              </w:rPr>
-              <w:t>Transacción entre cuentas propias.</w:t>
-            </w:r>
-          </w:p>
-        </w:tc>
-        <w:tc>
-          <w:tcPr>
-            <w:tcW w:w="2161" w:type="dxa"/>
-          </w:tcPr>
-          <w:p>
-            <w:pPr>
-              <w:spacing w:line="360" w:lineRule="auto"/>
-              <w:rPr>
-                <w:rFonts w:ascii="Arial" w:hAnsi="Arial" w:cs="Arial"/>
-              </w:rPr>
-            </w:pPr>
-            <w:r>
-              <w:rPr>
-                <w:rFonts w:ascii="Arial" w:hAnsi="Arial" w:cs="Arial"/>
-              </w:rPr>
-              <w:t xml:space="preserve">Función </w:t>
-            </w:r>
-            <w:r>
-              <w:rPr>
-                <w:rFonts w:ascii="Arial" w:hAnsi="Arial" w:cs="Arial"/>
-              </w:rPr>
-              <w:t>para poder hacer transacciones entra las cuentas del usuario</w:t>
-            </w:r>
-          </w:p>
-        </w:tc>
-        <w:tc>
-          <w:tcPr>
-            <w:tcW w:w="1897" w:type="dxa"/>
-          </w:tcPr>
-          <w:p>
-            <w:pPr>
-              <w:spacing w:line="360" w:lineRule="auto"/>
-              <w:rPr>
-                <w:rFonts w:ascii="Arial" w:hAnsi="Arial" w:cs="Arial"/>
-              </w:rPr>
-            </w:pPr>
-            <w:r>
-              <w:rPr>
-                <w:rFonts w:ascii="Arial" w:hAnsi="Arial" w:cs="Arial"/>
-              </w:rPr>
-              <w:t>Evidente</w:t>
-            </w:r>
-          </w:p>
-        </w:tc>
-      </w:tr>
-      <w:tr>
-        <w:tc>
-          <w:tcPr>
-            <w:tcW w:w="652" w:type="dxa"/>
-          </w:tcPr>
-          <w:p>
-            <w:pPr>
-              <w:spacing w:line="360" w:lineRule="auto"/>
-              <w:rPr>
-                <w:rFonts w:ascii="Arial" w:hAnsi="Arial" w:cs="Arial"/>
-              </w:rPr>
-            </w:pPr>
-            <w:r>
-              <w:rPr>
-                <w:rFonts w:ascii="Arial" w:hAnsi="Arial" w:cs="Arial"/>
-              </w:rPr>
-              <w:t>12</w:t>
-            </w:r>
-            <w:r>
-              <w:rPr>
-                <w:rFonts w:ascii="Arial" w:hAnsi="Arial" w:cs="Arial"/>
-              </w:rPr>
-              <w:t>.</w:t>
-            </w:r>
-          </w:p>
-        </w:tc>
-        <w:tc>
-          <w:tcPr>
-            <w:tcW w:w="3005" w:type="dxa"/>
-          </w:tcPr>
-          <w:p>
-            <w:pPr>
-              <w:spacing w:line="360" w:lineRule="auto"/>
-              <w:rPr>
-                <w:rFonts w:ascii="Arial" w:hAnsi="Arial" w:cs="Arial"/>
-              </w:rPr>
-            </w:pPr>
-            <w:r>
-              <w:rPr>
-                <w:rFonts w:ascii="Arial" w:hAnsi="Arial" w:cs="Arial"/>
-              </w:rPr>
-              <w:t>Transacción entre cuentas de terceros.</w:t>
-            </w:r>
-          </w:p>
-        </w:tc>
-        <w:tc>
-          <w:tcPr>
-            <w:tcW w:w="2161" w:type="dxa"/>
-          </w:tcPr>
-          <w:p>
-            <w:pPr>
-              <w:spacing w:line="360" w:lineRule="auto"/>
-              <w:rPr>
-                <w:rFonts w:ascii="Arial" w:hAnsi="Arial" w:cs="Arial"/>
-              </w:rPr>
-            </w:pPr>
-            <w:r>
-              <w:rPr>
-                <w:rFonts w:ascii="Arial" w:hAnsi="Arial" w:cs="Arial"/>
-              </w:rPr>
-              <w:t>Función para poder hacer transacciones entra cuentas de usuarios diferentes</w:t>
-            </w:r>
-          </w:p>
-        </w:tc>
-        <w:tc>
-          <w:tcPr>
-            <w:tcW w:w="1897" w:type="dxa"/>
-          </w:tcPr>
-          <w:p>
-            <w:pPr>
-              <w:spacing w:line="360" w:lineRule="auto"/>
-              <w:rPr>
-                <w:rFonts w:ascii="Arial" w:hAnsi="Arial" w:cs="Arial"/>
-              </w:rPr>
-            </w:pPr>
-            <w:r>
-              <w:rPr>
-                <w:rFonts w:ascii="Arial" w:hAnsi="Arial" w:cs="Arial"/>
-              </w:rPr>
-              <w:t>Evidente</w:t>
-            </w:r>
-          </w:p>
-        </w:tc>
-      </w:tr>
-      <w:tr>
-        <w:tc>
-          <w:tcPr>
-            <w:tcW w:w="652" w:type="dxa"/>
-          </w:tcPr>
-          <w:p>
-            <w:pPr>
-              <w:spacing w:line="360" w:lineRule="auto"/>
-              <w:rPr>
-                <w:rFonts w:ascii="Arial" w:hAnsi="Arial" w:cs="Arial"/>
-              </w:rPr>
-            </w:pPr>
-            <w:r>
-              <w:rPr>
-                <w:rFonts w:ascii="Arial" w:hAnsi="Arial" w:cs="Arial"/>
-              </w:rPr>
-              <w:t>13</w:t>
-            </w:r>
-            <w:r>
-              <w:rPr>
-                <w:rFonts w:ascii="Arial" w:hAnsi="Arial" w:cs="Arial"/>
-              </w:rPr>
-              <w:t>.</w:t>
-            </w:r>
-          </w:p>
-        </w:tc>
-        <w:tc>
-          <w:tcPr>
-            <w:tcW w:w="3005" w:type="dxa"/>
-          </w:tcPr>
-          <w:p>
-            <w:pPr>
-              <w:spacing w:line="360" w:lineRule="auto"/>
-              <w:rPr>
-                <w:rFonts w:ascii="Arial" w:hAnsi="Arial" w:cs="Arial"/>
-              </w:rPr>
-            </w:pPr>
-            <w:r>
-              <w:rPr>
-                <w:rFonts w:ascii="Arial" w:hAnsi="Arial" w:cs="Arial"/>
-              </w:rPr>
-              <w:t>Suspender Cuenta</w:t>
-            </w:r>
-          </w:p>
-        </w:tc>
-        <w:tc>
-          <w:tcPr>
-            <w:tcW w:w="2161" w:type="dxa"/>
-          </w:tcPr>
-          <w:p>
-            <w:pPr>
-              <w:spacing w:line="360" w:lineRule="auto"/>
-              <w:rPr>
-                <w:rFonts w:ascii="Arial" w:hAnsi="Arial" w:cs="Arial"/>
-              </w:rPr>
-            </w:pPr>
-            <w:r>
-              <w:rPr>
-                <w:rFonts w:ascii="Arial" w:hAnsi="Arial" w:cs="Arial"/>
-              </w:rPr>
-              <w:t>Función para deshabilitar cuentas a los usuarios</w:t>
-            </w:r>
-          </w:p>
-        </w:tc>
-        <w:tc>
-          <w:tcPr>
-            <w:tcW w:w="1897" w:type="dxa"/>
-          </w:tcPr>
-          <w:p>
-            <w:pPr>
-              <w:spacing w:line="360" w:lineRule="auto"/>
-              <w:rPr>
-                <w:rFonts w:ascii="Arial" w:hAnsi="Arial" w:cs="Arial"/>
-              </w:rPr>
-            </w:pPr>
-            <w:r>
-              <w:rPr>
-                <w:rFonts w:ascii="Arial" w:hAnsi="Arial" w:cs="Arial"/>
-              </w:rPr>
-              <w:t>Evidente</w:t>
-            </w:r>
-          </w:p>
-        </w:tc>
-      </w:tr>
-      <w:tr>
-        <w:tc>
-          <w:tcPr>
-            <w:tcW w:w="652" w:type="dxa"/>
-          </w:tcPr>
-          <w:p>
-            <w:pPr>
-              <w:spacing w:line="360" w:lineRule="auto"/>
-              <w:rPr>
-                <w:rFonts w:ascii="Arial" w:hAnsi="Arial" w:cs="Arial"/>
-              </w:rPr>
-            </w:pPr>
-            <w:r>
-              <w:rPr>
-                <w:rFonts w:ascii="Arial" w:hAnsi="Arial" w:cs="Arial"/>
-              </w:rPr>
-              <w:t>14</w:t>
-            </w:r>
-            <w:r>
-              <w:rPr>
-                <w:rFonts w:ascii="Arial" w:hAnsi="Arial" w:cs="Arial"/>
-              </w:rPr>
-              <w:t>.</w:t>
-            </w:r>
-          </w:p>
-        </w:tc>
-        <w:tc>
-          <w:tcPr>
-            <w:tcW w:w="3005" w:type="dxa"/>
-          </w:tcPr>
-          <w:p>
-            <w:pPr>
-              <w:spacing w:line="360" w:lineRule="auto"/>
-              <w:rPr>
-                <w:rFonts w:ascii="Arial" w:hAnsi="Arial" w:cs="Arial"/>
-              </w:rPr>
-            </w:pPr>
-            <w:r>
-              <w:rPr>
-                <w:rFonts w:ascii="Arial" w:hAnsi="Arial" w:cs="Arial"/>
-              </w:rPr>
-              <w:t>Restablecer Cuenta</w:t>
-            </w:r>
-          </w:p>
-        </w:tc>
-        <w:tc>
-          <w:tcPr>
-            <w:tcW w:w="2161" w:type="dxa"/>
-          </w:tcPr>
-          <w:p>
-            <w:pPr>
-              <w:spacing w:line="360" w:lineRule="auto"/>
-              <w:rPr>
-                <w:rFonts w:ascii="Arial" w:hAnsi="Arial" w:cs="Arial"/>
-              </w:rPr>
-            </w:pPr>
-            <w:r>
-              <w:rPr>
-                <w:rFonts w:ascii="Arial" w:hAnsi="Arial" w:cs="Arial"/>
-              </w:rPr>
-              <w:t xml:space="preserve">Función para </w:t>
-            </w:r>
-            <w:r>
-              <w:rPr>
-                <w:rFonts w:ascii="Arial" w:hAnsi="Arial" w:cs="Arial"/>
-              </w:rPr>
-              <w:t>Rehabilitar una cuenta</w:t>
-            </w:r>
-          </w:p>
-        </w:tc>
-        <w:tc>
-          <w:tcPr>
-            <w:tcW w:w="1897" w:type="dxa"/>
-          </w:tcPr>
-          <w:p>
-            <w:pPr>
-              <w:spacing w:line="360" w:lineRule="auto"/>
-              <w:rPr>
-                <w:rFonts w:ascii="Arial" w:hAnsi="Arial" w:cs="Arial"/>
-              </w:rPr>
-            </w:pPr>
-            <w:r>
-              <w:rPr>
-                <w:rFonts w:ascii="Arial" w:hAnsi="Arial" w:cs="Arial"/>
-              </w:rPr>
-              <w:t>Evidente</w:t>
-            </w:r>
-          </w:p>
-        </w:tc>
-      </w:tr>
-      <w:tr>
-        <w:tc>
-          <w:tcPr>
-            <w:tcW w:w="652" w:type="dxa"/>
-          </w:tcPr>
-          <w:p>
-            <w:pPr>
-              <w:spacing w:line="360" w:lineRule="auto"/>
-              <w:rPr>
-                <w:rFonts w:ascii="Arial" w:hAnsi="Arial" w:cs="Arial"/>
-              </w:rPr>
-            </w:pPr>
-            <w:r>
-              <w:rPr>
-                <w:rFonts w:ascii="Arial" w:hAnsi="Arial" w:cs="Arial"/>
-              </w:rPr>
-              <w:t>15</w:t>
-            </w:r>
-            <w:r>
-              <w:rPr>
-                <w:rFonts w:ascii="Arial" w:hAnsi="Arial" w:cs="Arial"/>
-              </w:rPr>
-              <w:t>.</w:t>
-            </w:r>
-          </w:p>
-        </w:tc>
-        <w:tc>
-          <w:tcPr>
-            <w:tcW w:w="3005" w:type="dxa"/>
-          </w:tcPr>
-          <w:p>
-            <w:pPr>
-              <w:spacing w:line="360" w:lineRule="auto"/>
-              <w:rPr>
-                <w:rFonts w:ascii="Arial" w:hAnsi="Arial" w:cs="Arial"/>
-              </w:rPr>
-            </w:pPr>
-            <w:r>
-              <w:rPr>
-                <w:rFonts w:ascii="Arial" w:hAnsi="Arial" w:cs="Arial"/>
-              </w:rPr>
-              <w:t>Agregar/Eliminar Empleado</w:t>
-            </w:r>
-          </w:p>
-        </w:tc>
-        <w:tc>
-          <w:tcPr>
-            <w:tcW w:w="2161" w:type="dxa"/>
-          </w:tcPr>
-          <w:p>
-            <w:pPr>
-              <w:spacing w:line="360" w:lineRule="auto"/>
-              <w:rPr>
-                <w:rFonts w:ascii="Arial" w:hAnsi="Arial" w:cs="Arial"/>
-              </w:rPr>
-            </w:pPr>
-            <w:r>
-              <w:rPr>
-                <w:rFonts w:ascii="Arial" w:hAnsi="Arial" w:cs="Arial"/>
-              </w:rPr>
-              <w:t xml:space="preserve">Función </w:t>
-            </w:r>
-            <w:r>
-              <w:rPr>
-                <w:rFonts w:ascii="Arial" w:hAnsi="Arial" w:cs="Arial"/>
-              </w:rPr>
-              <w:t>para poder agregar y eliminar empleados de la nomina</w:t>
-            </w:r>
-          </w:p>
-        </w:tc>
-        <w:tc>
-          <w:tcPr>
-            <w:tcW w:w="1897" w:type="dxa"/>
-          </w:tcPr>
-          <w:p>
-            <w:pPr>
-              <w:spacing w:line="360" w:lineRule="auto"/>
-              <w:rPr>
-                <w:rFonts w:ascii="Arial" w:hAnsi="Arial" w:cs="Arial"/>
-              </w:rPr>
-            </w:pPr>
-            <w:r>
-              <w:rPr>
-                <w:rFonts w:ascii="Arial" w:hAnsi="Arial" w:cs="Arial"/>
-              </w:rPr>
-              <w:t>Evidente</w:t>
-            </w:r>
-          </w:p>
-        </w:tc>
-      </w:tr>
-      <w:tr>
-        <w:tc>
-          <w:tcPr>
-            <w:tcW w:w="652" w:type="dxa"/>
-          </w:tcPr>
-          <w:p>
-            <w:pPr>
-              <w:spacing w:line="360" w:lineRule="auto"/>
-              <w:rPr>
-                <w:rFonts w:ascii="Arial" w:hAnsi="Arial" w:cs="Arial"/>
-              </w:rPr>
-            </w:pPr>
-            <w:r>
-              <w:rPr>
-                <w:rFonts w:ascii="Arial" w:hAnsi="Arial" w:cs="Arial"/>
-              </w:rPr>
-              <w:lastRenderedPageBreak/>
               <w:t>16</w:t>
             </w:r>
             <w:r>
@@ -2806,7 +2857,6 @@
     <w:p>
       <w:pPr>
         <w:spacing w:line="360" w:lineRule="auto"/>
-        <w:ind w:left="1113"/>
         <w:rPr>
           <w:rFonts w:ascii="Arial" w:hAnsi="Arial" w:cs="Arial"/>
         </w:rPr>
@@ -2815,7 +2865,6 @@
     <w:p>
       <w:pPr>
         <w:spacing w:line="360" w:lineRule="auto"/>
-        <w:ind w:left="1113"/>
         <w:rPr>
           <w:rFonts w:ascii="Arial" w:hAnsi="Arial" w:cs="Arial"/>
         </w:rPr>
@@ -2824,34 +2873,6 @@
     <w:p>
       <w:pPr>
         <w:spacing w:line="360" w:lineRule="auto"/>
-        <w:ind w:left="1113"/>
-        <w:rPr>
-          <w:rFonts w:ascii="Arial" w:hAnsi="Arial" w:cs="Arial"/>
-        </w:rPr>
-      </w:pPr>
-    </w:p>
-    <w:p>
-      <w:pPr>
-        <w:spacing w:line="360" w:lineRule="auto"/>
-        <w:ind w:left="1113"/>
-        <w:rPr>
-          <w:rFonts w:ascii="Arial" w:hAnsi="Arial" w:cs="Arial"/>
-        </w:rPr>
-      </w:pPr>
-    </w:p>
-    <w:p>
-      <w:pPr>
-        <w:spacing w:line="360" w:lineRule="auto"/>
-        <w:ind w:left="1113"/>
-        <w:rPr>
-          <w:rFonts w:ascii="Arial" w:hAnsi="Arial" w:cs="Arial"/>
-        </w:rPr>
-      </w:pPr>
-    </w:p>
-    <w:p>
-      <w:pPr>
-        <w:spacing w:line="360" w:lineRule="auto"/>
-        <w:ind w:left="1113"/>
         <w:rPr>
           <w:rFonts w:ascii="Arial" w:hAnsi="Arial" w:cs="Arial"/>
         </w:rPr>
@@ -4449,8 +4470,6 @@
                 <w:sz w:val="28"/>
               </w:rPr>
             </w:pPr>
-            <w:bookmarkStart w:id="0" w:name="_GoBack"/>
-            <w:bookmarkEnd w:id="0"/>
             <w:r>
               <w:rPr>
                 <w:rFonts w:ascii="Arial" w:hAnsi="Arial" w:cs="Arial"/>
@@ -5612,6 +5631,8 @@
                 <w:sz w:val="28"/>
               </w:rPr>
             </w:pPr>
+            <w:bookmarkStart w:id="0" w:name="_GoBack"/>
+            <w:bookmarkEnd w:id="0"/>
             <w:r>
               <w:rPr>
                 <w:rFonts w:ascii="Arial" w:hAnsi="Arial" w:cs="Arial"/>
@@ -14074,7 +14095,7 @@
 </file>
 
 <file path=word/numbering.xml><?xml version="1.0" encoding="utf-8"?>
-<w:numbering xmlns:wpc="http://schemas.microsoft.com/office/word/2010/wordprocessingCanvas" xmlns:cx="http://schemas.microsoft.com/office/drawing/2014/chartex" xmlns:cx1="http://schemas.microsoft.com/office/drawing/2015/9/8/chartex" xmlns:cx2="http://schemas.microsoft.com/office/drawing/2015/10/21/chartex" xmlns:cx3="http://schemas.microsoft.com/office/drawing/2016/5/9/chartex" xmlns:cx4="http://schemas.microsoft.com/office/drawing/2016/5/10/chartex" xmlns:cx5="http://schemas.microsoft.com/office/drawing/2016/5/11/chartex" xmlns:cx6="http://schemas.microsoft.com/office/drawing/2016/5/12/chartex" xmlns:cx7="http://schemas.microsoft.com/office/drawing/2016/5/13/chartex" xmlns:cx8="http://schemas.microsoft.com/office/drawing/2016/5/14/chartex" xmlns:mc="http://schemas.openxmlformats.org/markup-compatibility/2006" xmlns:aink="http://schemas.microsoft.com/office/drawing/2016/ink" xmlns:o="urn:schemas-microsoft-com:office:office" xmlns:r="http://schemas.openxmlformats.org/officeDocument/2006/relationships" xmlns:m="http://schemas.openxmlformats.org/officeDocument/2006/math" xmlns:v="urn:schemas-microsoft-com:vml" xmlns:wp14="http://schemas.microsoft.com/office/word/2010/wordprocessingDrawing" xmlns:wp="http://schemas.openxmlformats.org/drawingml/2006/wordprocessingDrawing" xmlns:w10="urn:schemas-microsoft-com:office:word" xmlns:w="http://schemas.openxmlformats.org/wordprocessingml/2006/main" xmlns:w14="http://schemas.microsoft.com/office/word/2010/wordml" xmlns:w15="http://schemas.microsoft.com/office/word/2012/wordml" xmlns:w16se="http://schemas.microsoft.com/office/word/2015/wordml/symex" xmlns:wpg="http://schemas.microsoft.com/office/word/2010/wordprocessingGroup" xmlns:wpi="http://schemas.microsoft.com/office/word/2010/wordprocessingInk" xmlns:wne="http://schemas.microsoft.com/office/word/2006/wordml" xmlns:wps="http://schemas.microsoft.com/office/word/2010/wordprocessingShape" mc:Ignorable="w14 w15 w16se wp14">
+<w:numbering xmlns:wpc="http://schemas.microsoft.com/office/word/2010/wordprocessingCanvas" xmlns:cx="http://schemas.microsoft.com/office/drawing/2014/chartex" xmlns:cx1="http://schemas.microsoft.com/office/drawing/2015/9/8/chartex" xmlns:cx2="http://schemas.microsoft.com/office/drawing/2015/10/21/chartex" xmlns:cx3="http://schemas.microsoft.com/office/drawing/2016/5/9/chartex" xmlns:cx4="http://schemas.microsoft.com/office/drawing/2016/5/10/chartex" xmlns:cx5="http://schemas.microsoft.com/office/drawing/2016/5/11/chartex" xmlns:cx6="http://schemas.microsoft.com/office/drawing/2016/5/12/chartex" xmlns:cx7="http://schemas.microsoft.com/office/drawing/2016/5/13/chartex" xmlns:cx8="http://schemas.microsoft.com/office/drawing/2016/5/14/chartex" xmlns:mc="http://schemas.openxmlformats.org/markup-compatibility/2006" xmlns:aink="http://schemas.microsoft.com/office/drawing/2016/ink" xmlns:am3d="http://schemas.microsoft.com/office/drawing/2017/model3d" xmlns:o="urn:schemas-microsoft-com:office:office" xmlns:r="http://schemas.openxmlformats.org/officeDocument/2006/relationships" xmlns:m="http://schemas.openxmlformats.org/officeDocument/2006/math" xmlns:v="urn:schemas-microsoft-com:vml" xmlns:wp14="http://schemas.microsoft.com/office/word/2010/wordprocessingDrawing" xmlns:wp="http://schemas.openxmlformats.org/drawingml/2006/wordprocessingDrawing" xmlns:w10="urn:schemas-microsoft-com:office:word" xmlns:w="http://schemas.openxmlformats.org/wordprocessingml/2006/main" xmlns:w14="http://schemas.microsoft.com/office/word/2010/wordml" xmlns:w15="http://schemas.microsoft.com/office/word/2012/wordml" xmlns:w16se="http://schemas.microsoft.com/office/word/2015/wordml/symex" xmlns:wpg="http://schemas.microsoft.com/office/word/2010/wordprocessingGroup" xmlns:wpi="http://schemas.microsoft.com/office/word/2010/wordprocessingInk" xmlns:wne="http://schemas.microsoft.com/office/word/2006/wordml" xmlns:wps="http://schemas.microsoft.com/office/word/2010/wordprocessingShape" mc:Ignorable="w14 w15 w16se wp14">
   <w:abstractNum w:abstractNumId="0" w15:restartNumberingAfterBreak="0">
     <w:nsid w:val="07493C9A"/>
     <w:multiLevelType w:val="hybridMultilevel"/>
@@ -15263,7 +15284,7 @@
       </w:pPr>
     </w:pPrDefault>
   </w:docDefaults>
-  <w:latentStyles w:defLockedState="0" w:defUIPriority="99" w:defSemiHidden="0" w:defUnhideWhenUsed="0" w:defQFormat="0" w:count="374">
+  <w:latentStyles w:defLockedState="0" w:defUIPriority="99" w:defSemiHidden="0" w:defUnhideWhenUsed="0" w:defQFormat="0" w:count="375">
     <w:lsdException w:name="Normal" w:uiPriority="0" w:qFormat="1"/>
     <w:lsdException w:name="heading 1" w:uiPriority="9" w:qFormat="1"/>
     <w:lsdException w:name="heading 2" w:semiHidden="1" w:uiPriority="9" w:unhideWhenUsed="1" w:qFormat="1"/>
@@ -15369,7 +15390,6 @@
     <w:lsdException w:name="HTML Sample" w:semiHidden="1" w:unhideWhenUsed="1"/>
     <w:lsdException w:name="HTML Typewriter" w:semiHidden="1" w:unhideWhenUsed="1"/>
     <w:lsdException w:name="HTML Variable" w:semiHidden="1" w:unhideWhenUsed="1"/>
-    <w:lsdException w:name="Normal Table" w:semiHidden="1" w:unhideWhenUsed="1"/>
     <w:lsdException w:name="annotation subject" w:semiHidden="1" w:unhideWhenUsed="1"/>
     <w:lsdException w:name="No List" w:semiHidden="1" w:unhideWhenUsed="1"/>
     <w:lsdException w:name="Outline List 1" w:semiHidden="1" w:unhideWhenUsed="1"/>
@@ -15416,10 +15436,8 @@
     <w:lsdException w:name="Table Subtle 2" w:semiHidden="1" w:unhideWhenUsed="1"/>
     <w:lsdException w:name="Table Web 1" w:semiHidden="1" w:unhideWhenUsed="1"/>
     <w:lsdException w:name="Table Web 2" w:semiHidden="1" w:unhideWhenUsed="1"/>
-    <w:lsdException w:name="Table Web 3" w:semiHidden="1" w:unhideWhenUsed="1"/>
     <w:lsdException w:name="Balloon Text" w:semiHidden="1" w:unhideWhenUsed="1"/>
     <w:lsdException w:name="Table Grid" w:uiPriority="39"/>
-    <w:lsdException w:name="Table Theme" w:semiHidden="1" w:unhideWhenUsed="1"/>
     <w:lsdException w:name="Placeholder Text" w:semiHidden="1"/>
     <w:lsdException w:name="No Spacing" w:uiPriority="1" w:qFormat="1"/>
     <w:lsdException w:name="Light Shading" w:uiPriority="60"/>
@@ -15638,6 +15656,7 @@
     <w:lsdException w:name="Mention" w:semiHidden="1" w:unhideWhenUsed="1"/>
     <w:lsdException w:name="Smart Hyperlink" w:semiHidden="1" w:unhideWhenUsed="1"/>
     <w:lsdException w:name="Hashtag" w:semiHidden="1" w:unhideWhenUsed="1"/>
+    <w:lsdException w:name="Unresolved Mention" w:semiHidden="1" w:unhideWhenUsed="1"/>
   </w:latentStyles>
   <w:style w:type="paragraph" w:default="1" w:styleId="Normal">
     <w:name w:val="Normal"/>
@@ -16020,7 +16039,7 @@
 </file>
 
 <file path=customXml/itemProps1.xml><?xml version="1.0" encoding="utf-8"?>
-<ds:datastoreItem xmlns:ds="http://schemas.openxmlformats.org/officeDocument/2006/customXml" ds:itemID="{2C726AE9-2213-495E-8D31-A52799CC20F2}">
+<ds:datastoreItem xmlns:ds="http://schemas.openxmlformats.org/officeDocument/2006/customXml" ds:itemID="{58A41520-CA99-4955-94B1-DB50B0E0D0B2}">
   <ds:schemaRefs>
     <ds:schemaRef ds:uri="http://schemas.openxmlformats.org/officeDocument/2006/bibliography"/>
   </ds:schemaRefs>

</xml_diff>

<commit_message>
Fase 3 Casi Completa
</commit_message>
<xml_diff>
--- a/Proyecto201503608_Documentacion.docx
+++ b/Proyecto201503608_Documentacion.docx
@@ -1,6 +1,6 @@
 
 <file path=word/document.xml><?xml version="1.0" encoding="utf-8"?>
-<w:document xmlns:wpc="http://schemas.microsoft.com/office/word/2010/wordprocessingCanvas" xmlns:cx="http://schemas.microsoft.com/office/drawing/2014/chartex" xmlns:cx1="http://schemas.microsoft.com/office/drawing/2015/9/8/chartex" xmlns:cx2="http://schemas.microsoft.com/office/drawing/2015/10/21/chartex" xmlns:cx3="http://schemas.microsoft.com/office/drawing/2016/5/9/chartex" xmlns:cx4="http://schemas.microsoft.com/office/drawing/2016/5/10/chartex" xmlns:cx5="http://schemas.microsoft.com/office/drawing/2016/5/11/chartex" xmlns:cx6="http://schemas.microsoft.com/office/drawing/2016/5/12/chartex" xmlns:cx7="http://schemas.microsoft.com/office/drawing/2016/5/13/chartex" xmlns:cx8="http://schemas.microsoft.com/office/drawing/2016/5/14/chartex" xmlns:mc="http://schemas.openxmlformats.org/markup-compatibility/2006" xmlns:aink="http://schemas.microsoft.com/office/drawing/2016/ink" xmlns:am3d="http://schemas.microsoft.com/office/drawing/2017/model3d" xmlns:o="urn:schemas-microsoft-com:office:office" xmlns:r="http://schemas.openxmlformats.org/officeDocument/2006/relationships" xmlns:m="http://schemas.openxmlformats.org/officeDocument/2006/math" xmlns:v="urn:schemas-microsoft-com:vml" xmlns:wp14="http://schemas.microsoft.com/office/word/2010/wordprocessingDrawing" xmlns:wp="http://schemas.openxmlformats.org/drawingml/2006/wordprocessingDrawing" xmlns:w10="urn:schemas-microsoft-com:office:word" xmlns:w="http://schemas.openxmlformats.org/wordprocessingml/2006/main" xmlns:w14="http://schemas.microsoft.com/office/word/2010/wordml" xmlns:w15="http://schemas.microsoft.com/office/word/2012/wordml" xmlns:w16se="http://schemas.microsoft.com/office/word/2015/wordml/symex" xmlns:wpg="http://schemas.microsoft.com/office/word/2010/wordprocessingGroup" xmlns:wpi="http://schemas.microsoft.com/office/word/2010/wordprocessingInk" xmlns:wne="http://schemas.microsoft.com/office/word/2006/wordml" xmlns:wps="http://schemas.microsoft.com/office/word/2010/wordprocessingShape" mc:Ignorable="w14 w15 w16se wp14">
+<w:document xmlns:wpc="http://schemas.microsoft.com/office/word/2010/wordprocessingCanvas" xmlns:cx="http://schemas.microsoft.com/office/drawing/2014/chartex" xmlns:cx1="http://schemas.microsoft.com/office/drawing/2015/9/8/chartex" xmlns:cx2="http://schemas.microsoft.com/office/drawing/2015/10/21/chartex" xmlns:cx3="http://schemas.microsoft.com/office/drawing/2016/5/9/chartex" xmlns:cx4="http://schemas.microsoft.com/office/drawing/2016/5/10/chartex" xmlns:cx5="http://schemas.microsoft.com/office/drawing/2016/5/11/chartex" xmlns:cx6="http://schemas.microsoft.com/office/drawing/2016/5/12/chartex" xmlns:cx7="http://schemas.microsoft.com/office/drawing/2016/5/13/chartex" xmlns:cx8="http://schemas.microsoft.com/office/drawing/2016/5/14/chartex" xmlns:mc="http://schemas.openxmlformats.org/markup-compatibility/2006" xmlns:aink="http://schemas.microsoft.com/office/drawing/2016/ink" xmlns:am3d="http://schemas.microsoft.com/office/drawing/2017/model3d" xmlns:o="urn:schemas-microsoft-com:office:office" xmlns:r="http://schemas.openxmlformats.org/officeDocument/2006/relationships" xmlns:m="http://schemas.openxmlformats.org/officeDocument/2006/math" xmlns:v="urn:schemas-microsoft-com:vml" xmlns:wp14="http://schemas.microsoft.com/office/word/2010/wordprocessingDrawing" xmlns:wp="http://schemas.openxmlformats.org/drawingml/2006/wordprocessingDrawing" xmlns:w10="urn:schemas-microsoft-com:office:word" xmlns:w="http://schemas.openxmlformats.org/wordprocessingml/2006/main" xmlns:w14="http://schemas.microsoft.com/office/word/2010/wordml" xmlns:w15="http://schemas.microsoft.com/office/word/2012/wordml" xmlns:w16cid="http://schemas.microsoft.com/office/word/2016/wordml/cid" xmlns:w16se="http://schemas.microsoft.com/office/word/2015/wordml/symex" xmlns:wpg="http://schemas.microsoft.com/office/word/2010/wordprocessingGroup" xmlns:wpi="http://schemas.microsoft.com/office/word/2010/wordprocessingInk" xmlns:wne="http://schemas.microsoft.com/office/word/2006/wordml" xmlns:wps="http://schemas.microsoft.com/office/word/2010/wordprocessingShape" mc:Ignorable="w14 w15 w16se w16cid wp14">
   <w:body>
     <w:p>
       <w:pPr>
@@ -5631,8 +5631,6 @@
                 <w:sz w:val="28"/>
               </w:rPr>
             </w:pPr>
-            <w:bookmarkStart w:id="0" w:name="_GoBack"/>
-            <w:bookmarkEnd w:id="0"/>
             <w:r>
               <w:rPr>
                 <w:rFonts w:ascii="Arial" w:hAnsi="Arial" w:cs="Arial"/>
@@ -10702,1382 +10700,8 @@
                 <w:sz w:val="28"/>
               </w:rPr>
             </w:pPr>
-            <w:r>
-              <w:rPr>
-                <w:rFonts w:ascii="Arial" w:hAnsi="Arial" w:cs="Arial"/>
-                <w:b/>
-                <w:sz w:val="28"/>
-              </w:rPr>
-              <w:lastRenderedPageBreak/>
-              <w:t>Identificador:</w:t>
-            </w:r>
-          </w:p>
-        </w:tc>
-        <w:tc>
-          <w:tcPr>
-            <w:tcW w:w="6565" w:type="dxa"/>
-            <w:gridSpan w:val="2"/>
-          </w:tcPr>
-          <w:p>
-            <w:pPr>
-              <w:spacing w:line="360" w:lineRule="auto"/>
-              <w:rPr>
-                <w:rFonts w:ascii="Arial" w:hAnsi="Arial" w:cs="Arial"/>
-                <w:sz w:val="24"/>
-              </w:rPr>
-            </w:pPr>
-            <w:r>
-              <w:rPr>
-                <w:rFonts w:ascii="Arial" w:hAnsi="Arial" w:cs="Arial"/>
-                <w:sz w:val="24"/>
-              </w:rPr>
-              <w:t>CUE-10</w:t>
-            </w:r>
-          </w:p>
-        </w:tc>
-      </w:tr>
-      <w:tr>
-        <w:tc>
-          <w:tcPr>
-            <w:tcW w:w="2263" w:type="dxa"/>
-          </w:tcPr>
-          <w:p>
-            <w:pPr>
-              <w:spacing w:line="360" w:lineRule="auto"/>
-              <w:rPr>
-                <w:rFonts w:ascii="Arial" w:hAnsi="Arial" w:cs="Arial"/>
-                <w:b/>
-                <w:sz w:val="28"/>
-              </w:rPr>
-            </w:pPr>
-            <w:r>
-              <w:rPr>
-                <w:rFonts w:ascii="Arial" w:hAnsi="Arial" w:cs="Arial"/>
-                <w:b/>
-                <w:sz w:val="28"/>
-              </w:rPr>
-              <w:t>Caso de Uso:</w:t>
-            </w:r>
-          </w:p>
-        </w:tc>
-        <w:tc>
-          <w:tcPr>
-            <w:tcW w:w="6565" w:type="dxa"/>
-            <w:gridSpan w:val="2"/>
-          </w:tcPr>
-          <w:p>
-            <w:pPr>
-              <w:spacing w:line="360" w:lineRule="auto"/>
-              <w:rPr>
-                <w:rFonts w:ascii="Arial" w:hAnsi="Arial" w:cs="Arial"/>
-                <w:sz w:val="24"/>
-              </w:rPr>
-            </w:pPr>
-            <w:r>
-              <w:rPr>
-                <w:rFonts w:ascii="Arial" w:hAnsi="Arial" w:cs="Arial"/>
-                <w:sz w:val="24"/>
-              </w:rPr>
-              <w:t>Eliminar empleados</w:t>
-            </w:r>
-          </w:p>
-        </w:tc>
-      </w:tr>
-      <w:tr>
-        <w:tc>
-          <w:tcPr>
-            <w:tcW w:w="2263" w:type="dxa"/>
-          </w:tcPr>
-          <w:p>
-            <w:pPr>
-              <w:spacing w:line="360" w:lineRule="auto"/>
-              <w:rPr>
-                <w:rFonts w:ascii="Arial" w:hAnsi="Arial" w:cs="Arial"/>
-                <w:b/>
-                <w:sz w:val="28"/>
-              </w:rPr>
-            </w:pPr>
-            <w:r>
-              <w:rPr>
-                <w:rFonts w:ascii="Arial" w:hAnsi="Arial" w:cs="Arial"/>
-                <w:b/>
-                <w:sz w:val="28"/>
-              </w:rPr>
-              <w:t>Actores:</w:t>
-            </w:r>
-          </w:p>
-        </w:tc>
-        <w:tc>
-          <w:tcPr>
-            <w:tcW w:w="6565" w:type="dxa"/>
-            <w:gridSpan w:val="2"/>
-          </w:tcPr>
-          <w:p>
-            <w:pPr>
-              <w:spacing w:line="360" w:lineRule="auto"/>
-              <w:rPr>
-                <w:rFonts w:ascii="Arial" w:hAnsi="Arial" w:cs="Arial"/>
-                <w:sz w:val="24"/>
-              </w:rPr>
-            </w:pPr>
-            <w:r>
-              <w:rPr>
-                <w:rFonts w:ascii="Arial" w:hAnsi="Arial" w:cs="Arial"/>
-                <w:sz w:val="24"/>
-              </w:rPr>
-              <w:t>Usuario por nomina</w:t>
-            </w:r>
-          </w:p>
-        </w:tc>
-      </w:tr>
-      <w:tr>
-        <w:tc>
-          <w:tcPr>
-            <w:tcW w:w="2263" w:type="dxa"/>
-          </w:tcPr>
-          <w:p>
-            <w:pPr>
-              <w:spacing w:line="360" w:lineRule="auto"/>
-              <w:rPr>
-                <w:rFonts w:ascii="Arial" w:hAnsi="Arial" w:cs="Arial"/>
-                <w:b/>
-                <w:sz w:val="28"/>
-              </w:rPr>
-            </w:pPr>
-            <w:r>
-              <w:rPr>
-                <w:rFonts w:ascii="Arial" w:hAnsi="Arial" w:cs="Arial"/>
-                <w:b/>
-                <w:sz w:val="28"/>
-              </w:rPr>
-              <w:t>Propósito:</w:t>
-            </w:r>
-          </w:p>
-        </w:tc>
-        <w:tc>
-          <w:tcPr>
-            <w:tcW w:w="6565" w:type="dxa"/>
-            <w:gridSpan w:val="2"/>
-          </w:tcPr>
-          <w:p>
-            <w:pPr>
-              <w:spacing w:line="360" w:lineRule="auto"/>
-              <w:rPr>
-                <w:rFonts w:ascii="Arial" w:hAnsi="Arial" w:cs="Arial"/>
-                <w:sz w:val="24"/>
-              </w:rPr>
-            </w:pPr>
-            <w:r>
-              <w:rPr>
-                <w:rFonts w:ascii="Arial" w:hAnsi="Arial" w:cs="Arial"/>
-                <w:sz w:val="24"/>
-              </w:rPr>
-              <w:t>Eliminar empleados a la nomina</w:t>
-            </w:r>
-          </w:p>
-        </w:tc>
-      </w:tr>
-      <w:tr>
-        <w:tc>
-          <w:tcPr>
-            <w:tcW w:w="2263" w:type="dxa"/>
-          </w:tcPr>
-          <w:p>
-            <w:pPr>
-              <w:spacing w:line="360" w:lineRule="auto"/>
-              <w:rPr>
-                <w:rFonts w:ascii="Arial" w:hAnsi="Arial" w:cs="Arial"/>
-                <w:b/>
-                <w:sz w:val="28"/>
-              </w:rPr>
-            </w:pPr>
-            <w:r>
-              <w:rPr>
-                <w:rFonts w:ascii="Arial" w:hAnsi="Arial" w:cs="Arial"/>
-                <w:b/>
-                <w:sz w:val="28"/>
-              </w:rPr>
-              <w:t>Resumen:</w:t>
-            </w:r>
-          </w:p>
-        </w:tc>
-        <w:tc>
-          <w:tcPr>
-            <w:tcW w:w="6565" w:type="dxa"/>
-            <w:gridSpan w:val="2"/>
-          </w:tcPr>
-          <w:p>
-            <w:pPr>
-              <w:spacing w:line="360" w:lineRule="auto"/>
-              <w:rPr>
-                <w:rFonts w:ascii="Arial" w:hAnsi="Arial" w:cs="Arial"/>
-                <w:sz w:val="24"/>
-              </w:rPr>
-            </w:pPr>
-            <w:r>
-              <w:rPr>
-                <w:rFonts w:ascii="Arial" w:hAnsi="Arial" w:cs="Arial"/>
-                <w:sz w:val="24"/>
-              </w:rPr>
-              <w:t>En esta opción se podrán Eliminar usuarios registrados de una nómina ya existente.</w:t>
-            </w:r>
-          </w:p>
-        </w:tc>
-      </w:tr>
-      <w:tr>
-        <w:tc>
-          <w:tcPr>
-            <w:tcW w:w="2263" w:type="dxa"/>
-          </w:tcPr>
-          <w:p>
-            <w:pPr>
-              <w:spacing w:line="360" w:lineRule="auto"/>
-              <w:rPr>
-                <w:rFonts w:ascii="Arial" w:hAnsi="Arial" w:cs="Arial"/>
-                <w:b/>
-                <w:sz w:val="28"/>
-              </w:rPr>
-            </w:pPr>
-            <w:r>
-              <w:rPr>
-                <w:rFonts w:ascii="Arial" w:hAnsi="Arial" w:cs="Arial"/>
-                <w:b/>
-                <w:sz w:val="28"/>
-              </w:rPr>
-              <w:t>Tipo:</w:t>
-            </w:r>
-          </w:p>
-        </w:tc>
-        <w:tc>
-          <w:tcPr>
-            <w:tcW w:w="6565" w:type="dxa"/>
-            <w:gridSpan w:val="2"/>
-          </w:tcPr>
-          <w:p>
-            <w:pPr>
-              <w:spacing w:line="360" w:lineRule="auto"/>
-              <w:rPr>
-                <w:rFonts w:ascii="Arial" w:hAnsi="Arial" w:cs="Arial"/>
-                <w:sz w:val="24"/>
-              </w:rPr>
-            </w:pPr>
-            <w:r>
-              <w:rPr>
-                <w:rFonts w:ascii="Arial" w:hAnsi="Arial" w:cs="Arial"/>
-                <w:sz w:val="24"/>
-              </w:rPr>
-              <w:t>Primaria</w:t>
-            </w:r>
-          </w:p>
-        </w:tc>
-      </w:tr>
-      <w:tr>
-        <w:tc>
-          <w:tcPr>
-            <w:tcW w:w="2263" w:type="dxa"/>
-          </w:tcPr>
-          <w:p>
-            <w:pPr>
-              <w:spacing w:line="360" w:lineRule="auto"/>
-              <w:rPr>
-                <w:rFonts w:ascii="Arial" w:hAnsi="Arial" w:cs="Arial"/>
-                <w:b/>
-                <w:sz w:val="28"/>
-              </w:rPr>
-            </w:pPr>
-            <w:r>
-              <w:rPr>
-                <w:rFonts w:ascii="Arial" w:hAnsi="Arial" w:cs="Arial"/>
-                <w:b/>
-                <w:sz w:val="28"/>
-              </w:rPr>
-              <w:t>Referencia Cruzada:</w:t>
-            </w:r>
-          </w:p>
-        </w:tc>
-        <w:tc>
-          <w:tcPr>
-            <w:tcW w:w="6565" w:type="dxa"/>
-            <w:gridSpan w:val="2"/>
-          </w:tcPr>
-          <w:p>
-            <w:pPr>
-              <w:spacing w:line="360" w:lineRule="auto"/>
-              <w:rPr>
-                <w:rFonts w:ascii="Arial" w:hAnsi="Arial" w:cs="Arial"/>
-                <w:sz w:val="24"/>
-              </w:rPr>
-            </w:pPr>
-            <w:r>
-              <w:rPr>
-                <w:rFonts w:ascii="Arial" w:hAnsi="Arial" w:cs="Arial"/>
-                <w:sz w:val="24"/>
-              </w:rPr>
-              <w:t>CUAN-01</w:t>
-            </w:r>
-          </w:p>
-        </w:tc>
-      </w:tr>
-      <w:tr>
-        <w:tc>
-          <w:tcPr>
-            <w:tcW w:w="2263" w:type="dxa"/>
-          </w:tcPr>
-          <w:p>
-            <w:pPr>
-              <w:spacing w:line="360" w:lineRule="auto"/>
-              <w:rPr>
-                <w:rFonts w:ascii="Arial" w:hAnsi="Arial" w:cs="Arial"/>
-                <w:b/>
-                <w:sz w:val="28"/>
-              </w:rPr>
-            </w:pPr>
-            <w:r>
-              <w:rPr>
-                <w:rFonts w:ascii="Arial" w:hAnsi="Arial" w:cs="Arial"/>
-                <w:b/>
-                <w:sz w:val="28"/>
-              </w:rPr>
-              <w:t>Curso Normal de Eventos:</w:t>
-            </w:r>
-          </w:p>
-        </w:tc>
-        <w:tc>
-          <w:tcPr>
-            <w:tcW w:w="3240" w:type="dxa"/>
-          </w:tcPr>
-          <w:p>
-            <w:pPr>
-              <w:spacing w:line="360" w:lineRule="auto"/>
-              <w:rPr>
-                <w:rFonts w:ascii="Arial" w:hAnsi="Arial" w:cs="Arial"/>
-                <w:sz w:val="24"/>
-              </w:rPr>
-            </w:pPr>
-            <w:r>
-              <w:rPr>
-                <w:rFonts w:ascii="Arial" w:hAnsi="Arial" w:cs="Arial"/>
-                <w:sz w:val="24"/>
-              </w:rPr>
-              <w:t>Acción del Usuario:</w:t>
-            </w:r>
-          </w:p>
-          <w:p>
-            <w:pPr>
-              <w:pStyle w:val="Prrafodelista"/>
-              <w:numPr>
-                <w:ilvl w:val="0"/>
-                <w:numId w:val="4"/>
-              </w:numPr>
-              <w:spacing w:line="360" w:lineRule="auto"/>
-              <w:rPr>
-                <w:rFonts w:ascii="Arial" w:hAnsi="Arial" w:cs="Arial"/>
-                <w:sz w:val="24"/>
-              </w:rPr>
-            </w:pPr>
-            <w:r>
-              <w:rPr>
-                <w:rFonts w:ascii="Arial" w:hAnsi="Arial" w:cs="Arial"/>
-                <w:sz w:val="24"/>
-              </w:rPr>
-              <w:t>Ingresar a la plataforma</w:t>
-            </w:r>
-          </w:p>
-          <w:p>
-            <w:pPr>
-              <w:pStyle w:val="Prrafodelista"/>
-              <w:numPr>
-                <w:ilvl w:val="0"/>
-                <w:numId w:val="4"/>
-              </w:numPr>
-              <w:spacing w:line="360" w:lineRule="auto"/>
-              <w:rPr>
-                <w:rFonts w:ascii="Arial" w:hAnsi="Arial" w:cs="Arial"/>
-                <w:sz w:val="24"/>
-              </w:rPr>
-            </w:pPr>
-            <w:r>
-              <w:rPr>
-                <w:rFonts w:ascii="Arial" w:hAnsi="Arial" w:cs="Arial"/>
-                <w:sz w:val="24"/>
-              </w:rPr>
-              <w:t>Ingresar al usuario</w:t>
-            </w:r>
-          </w:p>
-          <w:p>
-            <w:pPr>
-              <w:pStyle w:val="Prrafodelista"/>
-              <w:numPr>
-                <w:ilvl w:val="0"/>
-                <w:numId w:val="4"/>
-              </w:numPr>
-              <w:spacing w:line="360" w:lineRule="auto"/>
-              <w:rPr>
-                <w:rFonts w:ascii="Arial" w:hAnsi="Arial" w:cs="Arial"/>
-                <w:sz w:val="24"/>
-              </w:rPr>
-            </w:pPr>
-            <w:r>
-              <w:rPr>
-                <w:rFonts w:ascii="Arial" w:hAnsi="Arial" w:cs="Arial"/>
-                <w:sz w:val="24"/>
-              </w:rPr>
-              <w:t>Ingresar a la opción de eliminar a nomina</w:t>
-            </w:r>
-          </w:p>
-          <w:p>
-            <w:pPr>
-              <w:pStyle w:val="Prrafodelista"/>
-              <w:numPr>
-                <w:ilvl w:val="0"/>
-                <w:numId w:val="4"/>
-              </w:numPr>
-              <w:spacing w:line="360" w:lineRule="auto"/>
-              <w:rPr>
-                <w:rFonts w:ascii="Arial" w:hAnsi="Arial" w:cs="Arial"/>
-                <w:sz w:val="24"/>
-              </w:rPr>
-            </w:pPr>
-            <w:r>
-              <w:rPr>
-                <w:rFonts w:ascii="Arial" w:hAnsi="Arial" w:cs="Arial"/>
-                <w:sz w:val="24"/>
-              </w:rPr>
-              <w:t>Seleccionar el usuario a eliminar</w:t>
-            </w:r>
-          </w:p>
-          <w:p>
-            <w:pPr>
-              <w:pStyle w:val="Prrafodelista"/>
-              <w:spacing w:line="360" w:lineRule="auto"/>
-              <w:rPr>
-                <w:rFonts w:ascii="Arial" w:hAnsi="Arial" w:cs="Arial"/>
-                <w:sz w:val="24"/>
-              </w:rPr>
-            </w:pPr>
-          </w:p>
-        </w:tc>
-        <w:tc>
-          <w:tcPr>
-            <w:tcW w:w="3325" w:type="dxa"/>
-          </w:tcPr>
-          <w:p>
-            <w:pPr>
-              <w:spacing w:line="360" w:lineRule="auto"/>
-              <w:rPr>
-                <w:rFonts w:ascii="Arial" w:hAnsi="Arial" w:cs="Arial"/>
-                <w:sz w:val="24"/>
-              </w:rPr>
-            </w:pPr>
-            <w:r>
-              <w:rPr>
-                <w:rFonts w:ascii="Arial" w:hAnsi="Arial" w:cs="Arial"/>
-                <w:sz w:val="24"/>
-              </w:rPr>
-              <w:t>Respuesta:</w:t>
-            </w:r>
-          </w:p>
-          <w:p>
-            <w:pPr>
-              <w:pStyle w:val="Prrafodelista"/>
-              <w:numPr>
-                <w:ilvl w:val="0"/>
-                <w:numId w:val="4"/>
-              </w:numPr>
-              <w:spacing w:line="360" w:lineRule="auto"/>
-              <w:rPr>
-                <w:rFonts w:ascii="Arial" w:hAnsi="Arial" w:cs="Arial"/>
-                <w:sz w:val="24"/>
-              </w:rPr>
-            </w:pPr>
-            <w:r>
-              <w:rPr>
-                <w:rFonts w:ascii="Arial" w:hAnsi="Arial" w:cs="Arial"/>
-                <w:sz w:val="24"/>
-              </w:rPr>
-              <w:t>Desplegar la plataforma del sistema</w:t>
-            </w:r>
-          </w:p>
-          <w:p>
-            <w:pPr>
-              <w:pStyle w:val="Prrafodelista"/>
-              <w:numPr>
-                <w:ilvl w:val="0"/>
-                <w:numId w:val="4"/>
-              </w:numPr>
-              <w:spacing w:line="360" w:lineRule="auto"/>
-              <w:rPr>
-                <w:rFonts w:ascii="Arial" w:hAnsi="Arial" w:cs="Arial"/>
-                <w:sz w:val="24"/>
-              </w:rPr>
-            </w:pPr>
-            <w:r>
-              <w:rPr>
-                <w:rFonts w:ascii="Arial" w:hAnsi="Arial" w:cs="Arial"/>
-                <w:sz w:val="24"/>
-              </w:rPr>
-              <w:t>El sistema despliega la interfaz.</w:t>
-            </w:r>
-          </w:p>
-          <w:p>
-            <w:pPr>
-              <w:pStyle w:val="Prrafodelista"/>
-              <w:numPr>
-                <w:ilvl w:val="0"/>
-                <w:numId w:val="4"/>
-              </w:numPr>
-              <w:spacing w:line="360" w:lineRule="auto"/>
-              <w:rPr>
-                <w:rFonts w:ascii="Arial" w:hAnsi="Arial" w:cs="Arial"/>
-                <w:sz w:val="24"/>
-              </w:rPr>
-            </w:pPr>
-            <w:r>
-              <w:rPr>
-                <w:rFonts w:ascii="Arial" w:hAnsi="Arial" w:cs="Arial"/>
-                <w:sz w:val="24"/>
-              </w:rPr>
-              <w:t>El sistema despliega la interfaz</w:t>
-            </w:r>
-          </w:p>
-          <w:p>
-            <w:pPr>
-              <w:pStyle w:val="Prrafodelista"/>
-              <w:numPr>
-                <w:ilvl w:val="0"/>
-                <w:numId w:val="4"/>
-              </w:numPr>
-              <w:spacing w:line="360" w:lineRule="auto"/>
-              <w:rPr>
-                <w:rFonts w:ascii="Arial" w:hAnsi="Arial" w:cs="Arial"/>
-                <w:sz w:val="24"/>
-              </w:rPr>
-            </w:pPr>
-            <w:r>
-              <w:rPr>
-                <w:rFonts w:ascii="Arial" w:hAnsi="Arial" w:cs="Arial"/>
-                <w:sz w:val="24"/>
-              </w:rPr>
-              <w:t xml:space="preserve">Los datos son </w:t>
-            </w:r>
-            <w:r>
-              <w:rPr>
-                <w:rFonts w:ascii="Arial" w:hAnsi="Arial" w:cs="Arial"/>
-                <w:sz w:val="24"/>
-              </w:rPr>
-              <w:t>eliminados</w:t>
-            </w:r>
-            <w:r>
-              <w:rPr>
-                <w:rFonts w:ascii="Arial" w:hAnsi="Arial" w:cs="Arial"/>
-                <w:sz w:val="24"/>
-              </w:rPr>
-              <w:t xml:space="preserve"> en </w:t>
-            </w:r>
-            <w:proofErr w:type="gramStart"/>
-            <w:r>
-              <w:rPr>
-                <w:rFonts w:ascii="Arial" w:hAnsi="Arial" w:cs="Arial"/>
-                <w:sz w:val="24"/>
-              </w:rPr>
-              <w:t>la BD</w:t>
-            </w:r>
-            <w:proofErr w:type="gramEnd"/>
-          </w:p>
-          <w:p>
-            <w:pPr>
-              <w:pStyle w:val="Prrafodelista"/>
-              <w:spacing w:line="360" w:lineRule="auto"/>
-              <w:rPr>
-                <w:rFonts w:ascii="Arial" w:hAnsi="Arial" w:cs="Arial"/>
-                <w:sz w:val="24"/>
-              </w:rPr>
-            </w:pPr>
-          </w:p>
-        </w:tc>
-      </w:tr>
-    </w:tbl>
-    <w:p>
-      <w:pPr>
-        <w:spacing w:line="360" w:lineRule="auto"/>
-        <w:rPr>
-          <w:rFonts w:ascii="Arial" w:hAnsi="Arial" w:cs="Arial"/>
-          <w:b/>
-          <w:sz w:val="28"/>
-        </w:rPr>
-      </w:pPr>
-    </w:p>
-    <w:p>
-      <w:pPr>
-        <w:spacing w:line="360" w:lineRule="auto"/>
-        <w:rPr>
-          <w:rFonts w:ascii="Arial" w:hAnsi="Arial" w:cs="Arial"/>
-          <w:b/>
-          <w:sz w:val="28"/>
-        </w:rPr>
-      </w:pPr>
-    </w:p>
-    <w:p>
-      <w:pPr>
-        <w:spacing w:line="360" w:lineRule="auto"/>
-        <w:rPr>
-          <w:rFonts w:ascii="Arial" w:hAnsi="Arial" w:cs="Arial"/>
-          <w:b/>
-          <w:sz w:val="28"/>
-        </w:rPr>
-      </w:pPr>
-    </w:p>
-    <w:p>
-      <w:pPr>
-        <w:spacing w:line="360" w:lineRule="auto"/>
-        <w:rPr>
-          <w:rFonts w:ascii="Arial" w:hAnsi="Arial" w:cs="Arial"/>
-          <w:b/>
-          <w:sz w:val="28"/>
-        </w:rPr>
-      </w:pPr>
-    </w:p>
-    <w:p>
-      <w:pPr>
-        <w:spacing w:line="360" w:lineRule="auto"/>
-        <w:rPr>
-          <w:rFonts w:ascii="Arial" w:hAnsi="Arial" w:cs="Arial"/>
-          <w:b/>
-          <w:sz w:val="28"/>
-        </w:rPr>
-      </w:pPr>
-    </w:p>
-    <w:p>
-      <w:pPr>
-        <w:spacing w:line="360" w:lineRule="auto"/>
-        <w:rPr>
-          <w:rFonts w:ascii="Arial" w:hAnsi="Arial" w:cs="Arial"/>
-          <w:b/>
-          <w:sz w:val="28"/>
-        </w:rPr>
-      </w:pPr>
-    </w:p>
-    <w:tbl>
-      <w:tblPr>
-        <w:tblStyle w:val="Tablaconcuadrcula"/>
-        <w:tblW w:w="0" w:type="auto"/>
-        <w:tblLook w:val="04A0" w:firstRow="1" w:lastRow="0" w:firstColumn="1" w:lastColumn="0" w:noHBand="0" w:noVBand="1"/>
-      </w:tblPr>
-      <w:tblGrid>
-        <w:gridCol w:w="2263"/>
-        <w:gridCol w:w="3240"/>
-        <w:gridCol w:w="3325"/>
-      </w:tblGrid>
-      <w:tr>
-        <w:tc>
-          <w:tcPr>
-            <w:tcW w:w="2263" w:type="dxa"/>
-          </w:tcPr>
-          <w:p>
-            <w:pPr>
-              <w:spacing w:line="360" w:lineRule="auto"/>
-              <w:rPr>
-                <w:rFonts w:ascii="Arial" w:hAnsi="Arial" w:cs="Arial"/>
-                <w:b/>
-                <w:sz w:val="28"/>
-              </w:rPr>
-            </w:pPr>
-            <w:r>
-              <w:rPr>
-                <w:rFonts w:ascii="Arial" w:hAnsi="Arial" w:cs="Arial"/>
-                <w:b/>
-                <w:sz w:val="28"/>
-              </w:rPr>
-              <w:lastRenderedPageBreak/>
-              <w:t>Identificador:</w:t>
-            </w:r>
-          </w:p>
-        </w:tc>
-        <w:tc>
-          <w:tcPr>
-            <w:tcW w:w="6565" w:type="dxa"/>
-            <w:gridSpan w:val="2"/>
-          </w:tcPr>
-          <w:p>
-            <w:pPr>
-              <w:spacing w:line="360" w:lineRule="auto"/>
-              <w:rPr>
-                <w:rFonts w:ascii="Arial" w:hAnsi="Arial" w:cs="Arial"/>
-                <w:sz w:val="24"/>
-              </w:rPr>
-            </w:pPr>
-            <w:r>
-              <w:rPr>
-                <w:rFonts w:ascii="Arial" w:hAnsi="Arial" w:cs="Arial"/>
-                <w:sz w:val="24"/>
-              </w:rPr>
-              <w:t>CUE-11</w:t>
-            </w:r>
-          </w:p>
-        </w:tc>
-      </w:tr>
-      <w:tr>
-        <w:tc>
-          <w:tcPr>
-            <w:tcW w:w="2263" w:type="dxa"/>
-          </w:tcPr>
-          <w:p>
-            <w:pPr>
-              <w:spacing w:line="360" w:lineRule="auto"/>
-              <w:rPr>
-                <w:rFonts w:ascii="Arial" w:hAnsi="Arial" w:cs="Arial"/>
-                <w:b/>
-                <w:sz w:val="28"/>
-              </w:rPr>
-            </w:pPr>
-            <w:r>
-              <w:rPr>
-                <w:rFonts w:ascii="Arial" w:hAnsi="Arial" w:cs="Arial"/>
-                <w:b/>
-                <w:sz w:val="28"/>
-              </w:rPr>
-              <w:t>Caso de Uso:</w:t>
-            </w:r>
-          </w:p>
-        </w:tc>
-        <w:tc>
-          <w:tcPr>
-            <w:tcW w:w="6565" w:type="dxa"/>
-            <w:gridSpan w:val="2"/>
-          </w:tcPr>
-          <w:p>
-            <w:pPr>
-              <w:spacing w:line="360" w:lineRule="auto"/>
-              <w:rPr>
-                <w:rFonts w:ascii="Arial" w:hAnsi="Arial" w:cs="Arial"/>
-                <w:sz w:val="24"/>
-              </w:rPr>
-            </w:pPr>
-            <w:r>
-              <w:rPr>
-                <w:rFonts w:ascii="Arial" w:hAnsi="Arial" w:cs="Arial"/>
-                <w:sz w:val="24"/>
-              </w:rPr>
-              <w:t>Modificar sueldo del empleado</w:t>
-            </w:r>
-          </w:p>
-        </w:tc>
-      </w:tr>
-      <w:tr>
-        <w:tc>
-          <w:tcPr>
-            <w:tcW w:w="2263" w:type="dxa"/>
-          </w:tcPr>
-          <w:p>
-            <w:pPr>
-              <w:spacing w:line="360" w:lineRule="auto"/>
-              <w:rPr>
-                <w:rFonts w:ascii="Arial" w:hAnsi="Arial" w:cs="Arial"/>
-                <w:b/>
-                <w:sz w:val="28"/>
-              </w:rPr>
-            </w:pPr>
-            <w:r>
-              <w:rPr>
-                <w:rFonts w:ascii="Arial" w:hAnsi="Arial" w:cs="Arial"/>
-                <w:b/>
-                <w:sz w:val="28"/>
-              </w:rPr>
-              <w:t>Actores:</w:t>
-            </w:r>
-          </w:p>
-        </w:tc>
-        <w:tc>
-          <w:tcPr>
-            <w:tcW w:w="6565" w:type="dxa"/>
-            <w:gridSpan w:val="2"/>
-          </w:tcPr>
-          <w:p>
-            <w:pPr>
-              <w:spacing w:line="360" w:lineRule="auto"/>
-              <w:rPr>
-                <w:rFonts w:ascii="Arial" w:hAnsi="Arial" w:cs="Arial"/>
-                <w:sz w:val="24"/>
-              </w:rPr>
-            </w:pPr>
-            <w:r>
-              <w:rPr>
-                <w:rFonts w:ascii="Arial" w:hAnsi="Arial" w:cs="Arial"/>
-                <w:sz w:val="24"/>
-              </w:rPr>
-              <w:t>Usuario en la nomina</w:t>
-            </w:r>
-          </w:p>
-        </w:tc>
-      </w:tr>
-      <w:tr>
-        <w:tc>
-          <w:tcPr>
-            <w:tcW w:w="2263" w:type="dxa"/>
-          </w:tcPr>
-          <w:p>
-            <w:pPr>
-              <w:spacing w:line="360" w:lineRule="auto"/>
-              <w:rPr>
-                <w:rFonts w:ascii="Arial" w:hAnsi="Arial" w:cs="Arial"/>
-                <w:b/>
-                <w:sz w:val="28"/>
-              </w:rPr>
-            </w:pPr>
-            <w:r>
-              <w:rPr>
-                <w:rFonts w:ascii="Arial" w:hAnsi="Arial" w:cs="Arial"/>
-                <w:b/>
-                <w:sz w:val="28"/>
-              </w:rPr>
-              <w:t>Propósito:</w:t>
-            </w:r>
-          </w:p>
-        </w:tc>
-        <w:tc>
-          <w:tcPr>
-            <w:tcW w:w="6565" w:type="dxa"/>
-            <w:gridSpan w:val="2"/>
-          </w:tcPr>
-          <w:p>
-            <w:pPr>
-              <w:spacing w:line="360" w:lineRule="auto"/>
-              <w:rPr>
-                <w:rFonts w:ascii="Arial" w:hAnsi="Arial" w:cs="Arial"/>
-                <w:sz w:val="24"/>
-              </w:rPr>
-            </w:pPr>
-            <w:r>
-              <w:rPr>
-                <w:rFonts w:ascii="Arial" w:hAnsi="Arial" w:cs="Arial"/>
-                <w:sz w:val="24"/>
-              </w:rPr>
-              <w:t xml:space="preserve">Permite a los usuarios </w:t>
-            </w:r>
-            <w:r>
-              <w:rPr>
-                <w:rFonts w:ascii="Arial" w:hAnsi="Arial" w:cs="Arial"/>
-                <w:sz w:val="24"/>
-              </w:rPr>
-              <w:t>con los permisos en la nómina poder cambiar el sueldo de otros empleados en ella.</w:t>
-            </w:r>
-          </w:p>
-        </w:tc>
-      </w:tr>
-      <w:tr>
-        <w:tc>
-          <w:tcPr>
-            <w:tcW w:w="2263" w:type="dxa"/>
-          </w:tcPr>
-          <w:p>
-            <w:pPr>
-              <w:spacing w:line="360" w:lineRule="auto"/>
-              <w:rPr>
-                <w:rFonts w:ascii="Arial" w:hAnsi="Arial" w:cs="Arial"/>
-                <w:b/>
-                <w:sz w:val="28"/>
-              </w:rPr>
-            </w:pPr>
-            <w:r>
-              <w:rPr>
-                <w:rFonts w:ascii="Arial" w:hAnsi="Arial" w:cs="Arial"/>
-                <w:b/>
-                <w:sz w:val="28"/>
-              </w:rPr>
-              <w:t>Resumen:</w:t>
-            </w:r>
-          </w:p>
-        </w:tc>
-        <w:tc>
-          <w:tcPr>
-            <w:tcW w:w="6565" w:type="dxa"/>
-            <w:gridSpan w:val="2"/>
-          </w:tcPr>
-          <w:p>
-            <w:pPr>
-              <w:spacing w:line="360" w:lineRule="auto"/>
-              <w:rPr>
-                <w:rFonts w:ascii="Arial" w:hAnsi="Arial" w:cs="Arial"/>
-                <w:sz w:val="24"/>
-              </w:rPr>
-            </w:pPr>
-            <w:r>
-              <w:rPr>
-                <w:rFonts w:ascii="Arial" w:hAnsi="Arial" w:cs="Arial"/>
-                <w:sz w:val="24"/>
-              </w:rPr>
-              <w:t>Se podrán editar los salarios de los empleados que estén registrados dentro de una nomina</w:t>
-            </w:r>
-          </w:p>
-        </w:tc>
-      </w:tr>
-      <w:tr>
-        <w:tc>
-          <w:tcPr>
-            <w:tcW w:w="2263" w:type="dxa"/>
-          </w:tcPr>
-          <w:p>
-            <w:pPr>
-              <w:spacing w:line="360" w:lineRule="auto"/>
-              <w:rPr>
-                <w:rFonts w:ascii="Arial" w:hAnsi="Arial" w:cs="Arial"/>
-                <w:b/>
-                <w:sz w:val="28"/>
-              </w:rPr>
-            </w:pPr>
-            <w:r>
-              <w:rPr>
-                <w:rFonts w:ascii="Arial" w:hAnsi="Arial" w:cs="Arial"/>
-                <w:b/>
-                <w:sz w:val="28"/>
-              </w:rPr>
-              <w:t>Tipo:</w:t>
-            </w:r>
-          </w:p>
-        </w:tc>
-        <w:tc>
-          <w:tcPr>
-            <w:tcW w:w="6565" w:type="dxa"/>
-            <w:gridSpan w:val="2"/>
-          </w:tcPr>
-          <w:p>
-            <w:pPr>
-              <w:spacing w:line="360" w:lineRule="auto"/>
-              <w:rPr>
-                <w:rFonts w:ascii="Arial" w:hAnsi="Arial" w:cs="Arial"/>
-                <w:sz w:val="24"/>
-              </w:rPr>
-            </w:pPr>
-            <w:r>
-              <w:rPr>
-                <w:rFonts w:ascii="Arial" w:hAnsi="Arial" w:cs="Arial"/>
-                <w:sz w:val="24"/>
-              </w:rPr>
-              <w:t>Primario</w:t>
-            </w:r>
-          </w:p>
-        </w:tc>
-      </w:tr>
-      <w:tr>
-        <w:tc>
-          <w:tcPr>
-            <w:tcW w:w="2263" w:type="dxa"/>
-          </w:tcPr>
-          <w:p>
-            <w:pPr>
-              <w:spacing w:line="360" w:lineRule="auto"/>
-              <w:rPr>
-                <w:rFonts w:ascii="Arial" w:hAnsi="Arial" w:cs="Arial"/>
-                <w:b/>
-                <w:sz w:val="28"/>
-              </w:rPr>
-            </w:pPr>
-            <w:r>
-              <w:rPr>
-                <w:rFonts w:ascii="Arial" w:hAnsi="Arial" w:cs="Arial"/>
-                <w:b/>
-                <w:sz w:val="28"/>
-              </w:rPr>
-              <w:t>Referencia Cruzada:</w:t>
-            </w:r>
-          </w:p>
-        </w:tc>
-        <w:tc>
-          <w:tcPr>
-            <w:tcW w:w="6565" w:type="dxa"/>
-            <w:gridSpan w:val="2"/>
-          </w:tcPr>
-          <w:p>
-            <w:pPr>
-              <w:spacing w:line="360" w:lineRule="auto"/>
-              <w:rPr>
-                <w:rFonts w:ascii="Arial" w:hAnsi="Arial" w:cs="Arial"/>
-                <w:sz w:val="24"/>
-              </w:rPr>
-            </w:pPr>
-            <w:r>
-              <w:rPr>
-                <w:rFonts w:ascii="Arial" w:hAnsi="Arial" w:cs="Arial"/>
-                <w:sz w:val="24"/>
-              </w:rPr>
-              <w:t>CUAN-01</w:t>
-            </w:r>
-          </w:p>
-        </w:tc>
-      </w:tr>
-      <w:tr>
-        <w:tc>
-          <w:tcPr>
-            <w:tcW w:w="2263" w:type="dxa"/>
-          </w:tcPr>
-          <w:p>
-            <w:pPr>
-              <w:spacing w:line="360" w:lineRule="auto"/>
-              <w:rPr>
-                <w:rFonts w:ascii="Arial" w:hAnsi="Arial" w:cs="Arial"/>
-                <w:b/>
-                <w:sz w:val="28"/>
-              </w:rPr>
-            </w:pPr>
-            <w:r>
-              <w:rPr>
-                <w:rFonts w:ascii="Arial" w:hAnsi="Arial" w:cs="Arial"/>
-                <w:b/>
-                <w:sz w:val="28"/>
-              </w:rPr>
-              <w:t>Curso Normal de Eventos:</w:t>
-            </w:r>
-          </w:p>
-        </w:tc>
-        <w:tc>
-          <w:tcPr>
-            <w:tcW w:w="3240" w:type="dxa"/>
-          </w:tcPr>
-          <w:p>
-            <w:pPr>
-              <w:spacing w:line="360" w:lineRule="auto"/>
-              <w:rPr>
-                <w:rFonts w:ascii="Arial" w:hAnsi="Arial" w:cs="Arial"/>
-                <w:sz w:val="24"/>
-              </w:rPr>
-            </w:pPr>
-            <w:r>
-              <w:rPr>
-                <w:rFonts w:ascii="Arial" w:hAnsi="Arial" w:cs="Arial"/>
-                <w:sz w:val="24"/>
-              </w:rPr>
-              <w:t>Acción del Usuario:</w:t>
-            </w:r>
-          </w:p>
-          <w:p>
-            <w:pPr>
-              <w:pStyle w:val="Prrafodelista"/>
-              <w:numPr>
-                <w:ilvl w:val="0"/>
-                <w:numId w:val="4"/>
-              </w:numPr>
-              <w:spacing w:line="360" w:lineRule="auto"/>
-              <w:rPr>
-                <w:rFonts w:ascii="Arial" w:hAnsi="Arial" w:cs="Arial"/>
-                <w:sz w:val="24"/>
-              </w:rPr>
-            </w:pPr>
-            <w:r>
-              <w:rPr>
-                <w:rFonts w:ascii="Arial" w:hAnsi="Arial" w:cs="Arial"/>
-                <w:sz w:val="24"/>
-              </w:rPr>
-              <w:t>Ingresar a la plataforma</w:t>
-            </w:r>
-          </w:p>
-          <w:p>
-            <w:pPr>
-              <w:pStyle w:val="Prrafodelista"/>
-              <w:numPr>
-                <w:ilvl w:val="0"/>
-                <w:numId w:val="4"/>
-              </w:numPr>
-              <w:spacing w:line="360" w:lineRule="auto"/>
-              <w:rPr>
-                <w:rFonts w:ascii="Arial" w:hAnsi="Arial" w:cs="Arial"/>
-                <w:sz w:val="24"/>
-              </w:rPr>
-            </w:pPr>
-            <w:r>
-              <w:rPr>
-                <w:rFonts w:ascii="Arial" w:hAnsi="Arial" w:cs="Arial"/>
-                <w:sz w:val="24"/>
-              </w:rPr>
-              <w:t>Ingresar al usuario</w:t>
-            </w:r>
-          </w:p>
-          <w:p>
-            <w:pPr>
-              <w:pStyle w:val="Prrafodelista"/>
-              <w:numPr>
-                <w:ilvl w:val="0"/>
-                <w:numId w:val="4"/>
-              </w:numPr>
-              <w:spacing w:line="360" w:lineRule="auto"/>
-              <w:rPr>
-                <w:rFonts w:ascii="Arial" w:hAnsi="Arial" w:cs="Arial"/>
-                <w:sz w:val="24"/>
-              </w:rPr>
-            </w:pPr>
-            <w:r>
-              <w:rPr>
-                <w:rFonts w:ascii="Arial" w:hAnsi="Arial" w:cs="Arial"/>
-                <w:sz w:val="24"/>
-              </w:rPr>
-              <w:t xml:space="preserve">Ingresar a la opción </w:t>
-            </w:r>
-            <w:r>
-              <w:rPr>
-                <w:rFonts w:ascii="Arial" w:hAnsi="Arial" w:cs="Arial"/>
-                <w:sz w:val="24"/>
-              </w:rPr>
-              <w:t>modificar salario</w:t>
-            </w:r>
-          </w:p>
-          <w:p>
-            <w:pPr>
-              <w:pStyle w:val="Prrafodelista"/>
-              <w:numPr>
-                <w:ilvl w:val="0"/>
-                <w:numId w:val="4"/>
-              </w:numPr>
-              <w:spacing w:line="360" w:lineRule="auto"/>
-              <w:rPr>
-                <w:rFonts w:ascii="Arial" w:hAnsi="Arial" w:cs="Arial"/>
-                <w:sz w:val="24"/>
-              </w:rPr>
-            </w:pPr>
-            <w:r>
-              <w:rPr>
-                <w:rFonts w:ascii="Arial" w:hAnsi="Arial" w:cs="Arial"/>
-                <w:sz w:val="24"/>
-              </w:rPr>
-              <w:t>Ingresar el usuario a modificar</w:t>
-            </w:r>
-          </w:p>
-          <w:p>
-            <w:pPr>
-              <w:pStyle w:val="Prrafodelista"/>
-              <w:numPr>
-                <w:ilvl w:val="0"/>
-                <w:numId w:val="4"/>
-              </w:numPr>
-              <w:spacing w:line="360" w:lineRule="auto"/>
-              <w:rPr>
-                <w:rFonts w:ascii="Arial" w:hAnsi="Arial" w:cs="Arial"/>
-                <w:sz w:val="24"/>
-              </w:rPr>
-            </w:pPr>
-            <w:r>
-              <w:rPr>
-                <w:rFonts w:ascii="Arial" w:hAnsi="Arial" w:cs="Arial"/>
-                <w:sz w:val="24"/>
-              </w:rPr>
-              <w:t>Cambiar el sueldo</w:t>
-            </w:r>
-          </w:p>
-        </w:tc>
-        <w:tc>
-          <w:tcPr>
-            <w:tcW w:w="3325" w:type="dxa"/>
-          </w:tcPr>
-          <w:p>
-            <w:pPr>
-              <w:spacing w:line="360" w:lineRule="auto"/>
-              <w:rPr>
-                <w:rFonts w:ascii="Arial" w:hAnsi="Arial" w:cs="Arial"/>
-                <w:sz w:val="24"/>
-              </w:rPr>
-            </w:pPr>
-            <w:r>
-              <w:rPr>
-                <w:rFonts w:ascii="Arial" w:hAnsi="Arial" w:cs="Arial"/>
-                <w:sz w:val="24"/>
-              </w:rPr>
-              <w:t>Respuesta:</w:t>
-            </w:r>
-          </w:p>
-          <w:p>
-            <w:pPr>
-              <w:pStyle w:val="Prrafodelista"/>
-              <w:numPr>
-                <w:ilvl w:val="0"/>
-                <w:numId w:val="4"/>
-              </w:numPr>
-              <w:spacing w:line="360" w:lineRule="auto"/>
-              <w:rPr>
-                <w:rFonts w:ascii="Arial" w:hAnsi="Arial" w:cs="Arial"/>
-                <w:sz w:val="24"/>
-              </w:rPr>
-            </w:pPr>
-            <w:r>
-              <w:rPr>
-                <w:rFonts w:ascii="Arial" w:hAnsi="Arial" w:cs="Arial"/>
-                <w:sz w:val="24"/>
-              </w:rPr>
-              <w:t>Desplegar la plataforma del sistema</w:t>
-            </w:r>
-          </w:p>
-          <w:p>
-            <w:pPr>
-              <w:pStyle w:val="Prrafodelista"/>
-              <w:numPr>
-                <w:ilvl w:val="0"/>
-                <w:numId w:val="4"/>
-              </w:numPr>
-              <w:spacing w:line="360" w:lineRule="auto"/>
-              <w:rPr>
-                <w:rFonts w:ascii="Arial" w:hAnsi="Arial" w:cs="Arial"/>
-                <w:sz w:val="24"/>
-              </w:rPr>
-            </w:pPr>
-            <w:r>
-              <w:rPr>
-                <w:rFonts w:ascii="Arial" w:hAnsi="Arial" w:cs="Arial"/>
-                <w:sz w:val="24"/>
-              </w:rPr>
-              <w:t>El sistema despliega la interfaz.</w:t>
-            </w:r>
-          </w:p>
-          <w:p>
-            <w:pPr>
-              <w:pStyle w:val="Prrafodelista"/>
-              <w:numPr>
-                <w:ilvl w:val="0"/>
-                <w:numId w:val="4"/>
-              </w:numPr>
-              <w:spacing w:line="360" w:lineRule="auto"/>
-              <w:rPr>
-                <w:rFonts w:ascii="Arial" w:hAnsi="Arial" w:cs="Arial"/>
-                <w:sz w:val="24"/>
-              </w:rPr>
-            </w:pPr>
-            <w:r>
-              <w:rPr>
-                <w:rFonts w:ascii="Arial" w:hAnsi="Arial" w:cs="Arial"/>
-                <w:sz w:val="24"/>
-              </w:rPr>
-              <w:t>El sistema despliega la pantalla.</w:t>
-            </w:r>
-          </w:p>
-          <w:p>
-            <w:pPr>
-              <w:pStyle w:val="Prrafodelista"/>
-              <w:numPr>
-                <w:ilvl w:val="0"/>
-                <w:numId w:val="4"/>
-              </w:numPr>
-              <w:spacing w:line="360" w:lineRule="auto"/>
-              <w:rPr>
-                <w:rFonts w:ascii="Arial" w:hAnsi="Arial" w:cs="Arial"/>
-                <w:sz w:val="24"/>
-              </w:rPr>
-            </w:pPr>
-            <w:r>
-              <w:rPr>
-                <w:rFonts w:ascii="Arial" w:hAnsi="Arial" w:cs="Arial"/>
-                <w:sz w:val="24"/>
-              </w:rPr>
-              <w:t>El sistema recibe los datos de búsqueda y despliega los datos de</w:t>
-            </w:r>
-            <w:r>
-              <w:rPr>
-                <w:rFonts w:ascii="Arial" w:hAnsi="Arial" w:cs="Arial"/>
-                <w:sz w:val="24"/>
-              </w:rPr>
-              <w:t>l usuario</w:t>
-            </w:r>
-          </w:p>
-          <w:p>
-            <w:pPr>
-              <w:pStyle w:val="Prrafodelista"/>
-              <w:numPr>
-                <w:ilvl w:val="0"/>
-                <w:numId w:val="4"/>
-              </w:numPr>
-              <w:spacing w:line="360" w:lineRule="auto"/>
-              <w:rPr>
-                <w:rFonts w:ascii="Arial" w:hAnsi="Arial" w:cs="Arial"/>
-                <w:sz w:val="24"/>
-              </w:rPr>
-            </w:pPr>
-            <w:r>
-              <w:rPr>
-                <w:rFonts w:ascii="Arial" w:hAnsi="Arial" w:cs="Arial"/>
-                <w:sz w:val="24"/>
-              </w:rPr>
-              <w:t xml:space="preserve">Los datos son cambiados en </w:t>
-            </w:r>
-            <w:proofErr w:type="gramStart"/>
-            <w:r>
-              <w:rPr>
-                <w:rFonts w:ascii="Arial" w:hAnsi="Arial" w:cs="Arial"/>
-                <w:sz w:val="24"/>
-              </w:rPr>
-              <w:t>la BD</w:t>
-            </w:r>
-            <w:proofErr w:type="gramEnd"/>
-            <w:r>
-              <w:rPr>
-                <w:rFonts w:ascii="Arial" w:hAnsi="Arial" w:cs="Arial"/>
-                <w:sz w:val="24"/>
-              </w:rPr>
-              <w:t>.</w:t>
-            </w:r>
-          </w:p>
-        </w:tc>
-      </w:tr>
-    </w:tbl>
-    <w:p>
-      <w:pPr>
-        <w:spacing w:line="360" w:lineRule="auto"/>
-        <w:rPr>
-          <w:rFonts w:ascii="Arial" w:hAnsi="Arial" w:cs="Arial"/>
-          <w:b/>
-          <w:sz w:val="28"/>
-        </w:rPr>
-      </w:pPr>
-    </w:p>
-    <w:p>
-      <w:pPr>
-        <w:spacing w:line="360" w:lineRule="auto"/>
-        <w:rPr>
-          <w:rFonts w:ascii="Arial" w:hAnsi="Arial" w:cs="Arial"/>
-          <w:b/>
-          <w:sz w:val="28"/>
-        </w:rPr>
-      </w:pPr>
-    </w:p>
-    <w:p>
-      <w:pPr>
-        <w:spacing w:line="360" w:lineRule="auto"/>
-        <w:rPr>
-          <w:rFonts w:ascii="Arial" w:hAnsi="Arial" w:cs="Arial"/>
-          <w:b/>
-          <w:sz w:val="28"/>
-        </w:rPr>
-      </w:pPr>
-    </w:p>
-    <w:p>
-      <w:pPr>
-        <w:spacing w:line="360" w:lineRule="auto"/>
-        <w:rPr>
-          <w:rFonts w:ascii="Arial" w:hAnsi="Arial" w:cs="Arial"/>
-          <w:b/>
-          <w:sz w:val="28"/>
-        </w:rPr>
-      </w:pPr>
-    </w:p>
-    <w:tbl>
-      <w:tblPr>
-        <w:tblStyle w:val="Tablaconcuadrcula"/>
-        <w:tblW w:w="0" w:type="auto"/>
-        <w:tblLook w:val="04A0" w:firstRow="1" w:lastRow="0" w:firstColumn="1" w:lastColumn="0" w:noHBand="0" w:noVBand="1"/>
-      </w:tblPr>
-      <w:tblGrid>
-        <w:gridCol w:w="2263"/>
-        <w:gridCol w:w="3240"/>
-        <w:gridCol w:w="3325"/>
-      </w:tblGrid>
-      <w:tr>
-        <w:tc>
-          <w:tcPr>
-            <w:tcW w:w="2263" w:type="dxa"/>
-          </w:tcPr>
-          <w:p>
-            <w:pPr>
-              <w:spacing w:line="360" w:lineRule="auto"/>
-              <w:rPr>
-                <w:rFonts w:ascii="Arial" w:hAnsi="Arial" w:cs="Arial"/>
-                <w:b/>
-                <w:sz w:val="28"/>
-              </w:rPr>
-            </w:pPr>
+            <w:bookmarkStart w:id="0" w:name="_GoBack"/>
+            <w:bookmarkEnd w:id="0"/>
             <w:r>
               <w:rPr>
                 <w:rFonts w:ascii="Arial" w:hAnsi="Arial" w:cs="Arial"/>
@@ -14095,7 +12719,7 @@
 </file>
 
 <file path=word/numbering.xml><?xml version="1.0" encoding="utf-8"?>
-<w:numbering xmlns:wpc="http://schemas.microsoft.com/office/word/2010/wordprocessingCanvas" xmlns:cx="http://schemas.microsoft.com/office/drawing/2014/chartex" xmlns:cx1="http://schemas.microsoft.com/office/drawing/2015/9/8/chartex" xmlns:cx2="http://schemas.microsoft.com/office/drawing/2015/10/21/chartex" xmlns:cx3="http://schemas.microsoft.com/office/drawing/2016/5/9/chartex" xmlns:cx4="http://schemas.microsoft.com/office/drawing/2016/5/10/chartex" xmlns:cx5="http://schemas.microsoft.com/office/drawing/2016/5/11/chartex" xmlns:cx6="http://schemas.microsoft.com/office/drawing/2016/5/12/chartex" xmlns:cx7="http://schemas.microsoft.com/office/drawing/2016/5/13/chartex" xmlns:cx8="http://schemas.microsoft.com/office/drawing/2016/5/14/chartex" xmlns:mc="http://schemas.openxmlformats.org/markup-compatibility/2006" xmlns:aink="http://schemas.microsoft.com/office/drawing/2016/ink" xmlns:am3d="http://schemas.microsoft.com/office/drawing/2017/model3d" xmlns:o="urn:schemas-microsoft-com:office:office" xmlns:r="http://schemas.openxmlformats.org/officeDocument/2006/relationships" xmlns:m="http://schemas.openxmlformats.org/officeDocument/2006/math" xmlns:v="urn:schemas-microsoft-com:vml" xmlns:wp14="http://schemas.microsoft.com/office/word/2010/wordprocessingDrawing" xmlns:wp="http://schemas.openxmlformats.org/drawingml/2006/wordprocessingDrawing" xmlns:w10="urn:schemas-microsoft-com:office:word" xmlns:w="http://schemas.openxmlformats.org/wordprocessingml/2006/main" xmlns:w14="http://schemas.microsoft.com/office/word/2010/wordml" xmlns:w15="http://schemas.microsoft.com/office/word/2012/wordml" xmlns:w16se="http://schemas.microsoft.com/office/word/2015/wordml/symex" xmlns:wpg="http://schemas.microsoft.com/office/word/2010/wordprocessingGroup" xmlns:wpi="http://schemas.microsoft.com/office/word/2010/wordprocessingInk" xmlns:wne="http://schemas.microsoft.com/office/word/2006/wordml" xmlns:wps="http://schemas.microsoft.com/office/word/2010/wordprocessingShape" mc:Ignorable="w14 w15 w16se wp14">
+<w:numbering xmlns:wpc="http://schemas.microsoft.com/office/word/2010/wordprocessingCanvas" xmlns:cx="http://schemas.microsoft.com/office/drawing/2014/chartex" xmlns:cx1="http://schemas.microsoft.com/office/drawing/2015/9/8/chartex" xmlns:cx2="http://schemas.microsoft.com/office/drawing/2015/10/21/chartex" xmlns:cx3="http://schemas.microsoft.com/office/drawing/2016/5/9/chartex" xmlns:cx4="http://schemas.microsoft.com/office/drawing/2016/5/10/chartex" xmlns:cx5="http://schemas.microsoft.com/office/drawing/2016/5/11/chartex" xmlns:cx6="http://schemas.microsoft.com/office/drawing/2016/5/12/chartex" xmlns:cx7="http://schemas.microsoft.com/office/drawing/2016/5/13/chartex" xmlns:cx8="http://schemas.microsoft.com/office/drawing/2016/5/14/chartex" xmlns:mc="http://schemas.openxmlformats.org/markup-compatibility/2006" xmlns:aink="http://schemas.microsoft.com/office/drawing/2016/ink" xmlns:am3d="http://schemas.microsoft.com/office/drawing/2017/model3d" xmlns:o="urn:schemas-microsoft-com:office:office" xmlns:r="http://schemas.openxmlformats.org/officeDocument/2006/relationships" xmlns:m="http://schemas.openxmlformats.org/officeDocument/2006/math" xmlns:v="urn:schemas-microsoft-com:vml" xmlns:wp14="http://schemas.microsoft.com/office/word/2010/wordprocessingDrawing" xmlns:wp="http://schemas.openxmlformats.org/drawingml/2006/wordprocessingDrawing" xmlns:w10="urn:schemas-microsoft-com:office:word" xmlns:w="http://schemas.openxmlformats.org/wordprocessingml/2006/main" xmlns:w14="http://schemas.microsoft.com/office/word/2010/wordml" xmlns:w15="http://schemas.microsoft.com/office/word/2012/wordml" xmlns:w16cid="http://schemas.microsoft.com/office/word/2016/wordml/cid" xmlns:w16se="http://schemas.microsoft.com/office/word/2015/wordml/symex" xmlns:wpg="http://schemas.microsoft.com/office/word/2010/wordprocessingGroup" xmlns:wpi="http://schemas.microsoft.com/office/word/2010/wordprocessingInk" xmlns:wne="http://schemas.microsoft.com/office/word/2006/wordml" xmlns:wps="http://schemas.microsoft.com/office/word/2010/wordprocessingShape" mc:Ignorable="w14 w15 w16se w16cid wp14">
   <w:abstractNum w:abstractNumId="0" w15:restartNumberingAfterBreak="0">
     <w:nsid w:val="07493C9A"/>
     <w:multiLevelType w:val="hybridMultilevel"/>
@@ -15268,7 +13892,7 @@
 </file>
 
 <file path=word/styles.xml><?xml version="1.0" encoding="utf-8"?>
-<w:styles xmlns:mc="http://schemas.openxmlformats.org/markup-compatibility/2006" xmlns:r="http://schemas.openxmlformats.org/officeDocument/2006/relationships" xmlns:w="http://schemas.openxmlformats.org/wordprocessingml/2006/main" xmlns:w14="http://schemas.microsoft.com/office/word/2010/wordml" xmlns:w15="http://schemas.microsoft.com/office/word/2012/wordml" xmlns:w16se="http://schemas.microsoft.com/office/word/2015/wordml/symex" mc:Ignorable="w14 w15 w16se">
+<w:styles xmlns:mc="http://schemas.openxmlformats.org/markup-compatibility/2006" xmlns:r="http://schemas.openxmlformats.org/officeDocument/2006/relationships" xmlns:w="http://schemas.openxmlformats.org/wordprocessingml/2006/main" xmlns:w14="http://schemas.microsoft.com/office/word/2010/wordml" xmlns:w15="http://schemas.microsoft.com/office/word/2012/wordml" xmlns:w16cid="http://schemas.microsoft.com/office/word/2016/wordml/cid" xmlns:w16se="http://schemas.microsoft.com/office/word/2015/wordml/symex" mc:Ignorable="w14 w15 w16se w16cid">
   <w:docDefaults>
     <w:rPrDefault>
       <w:rPr>
@@ -15390,6 +14014,7 @@
     <w:lsdException w:name="HTML Sample" w:semiHidden="1" w:unhideWhenUsed="1"/>
     <w:lsdException w:name="HTML Typewriter" w:semiHidden="1" w:unhideWhenUsed="1"/>
     <w:lsdException w:name="HTML Variable" w:semiHidden="1" w:unhideWhenUsed="1"/>
+    <w:lsdException w:name="Normal Table" w:semiHidden="1" w:unhideWhenUsed="1"/>
     <w:lsdException w:name="annotation subject" w:semiHidden="1" w:unhideWhenUsed="1"/>
     <w:lsdException w:name="No List" w:semiHidden="1" w:unhideWhenUsed="1"/>
     <w:lsdException w:name="Outline List 1" w:semiHidden="1" w:unhideWhenUsed="1"/>
@@ -15436,8 +14061,10 @@
     <w:lsdException w:name="Table Subtle 2" w:semiHidden="1" w:unhideWhenUsed="1"/>
     <w:lsdException w:name="Table Web 1" w:semiHidden="1" w:unhideWhenUsed="1"/>
     <w:lsdException w:name="Table Web 2" w:semiHidden="1" w:unhideWhenUsed="1"/>
+    <w:lsdException w:name="Table Web 3" w:semiHidden="1" w:unhideWhenUsed="1"/>
     <w:lsdException w:name="Balloon Text" w:semiHidden="1" w:unhideWhenUsed="1"/>
     <w:lsdException w:name="Table Grid" w:uiPriority="39"/>
+    <w:lsdException w:name="Table Theme" w:semiHidden="1" w:unhideWhenUsed="1"/>
     <w:lsdException w:name="Placeholder Text" w:semiHidden="1"/>
     <w:lsdException w:name="No Spacing" w:uiPriority="1" w:qFormat="1"/>
     <w:lsdException w:name="Light Shading" w:uiPriority="60"/>
@@ -16039,7 +14666,7 @@
 </file>
 
 <file path=customXml/itemProps1.xml><?xml version="1.0" encoding="utf-8"?>
-<ds:datastoreItem xmlns:ds="http://schemas.openxmlformats.org/officeDocument/2006/customXml" ds:itemID="{58A41520-CA99-4955-94B1-DB50B0E0D0B2}">
+<ds:datastoreItem xmlns:ds="http://schemas.openxmlformats.org/officeDocument/2006/customXml" ds:itemID="{981B0767-9212-4ED1-927B-AC24DA6E413F}">
   <ds:schemaRefs>
     <ds:schemaRef ds:uri="http://schemas.openxmlformats.org/officeDocument/2006/bibliography"/>
   </ds:schemaRefs>

</xml_diff>